<commit_message>
alterei a documentação e o backlog
</commit_message>
<xml_diff>
--- a/Documentação - Nippon Insight - Nov.2025.docx
+++ b/Documentação - Nippon Insight - Nov.2025.docx
@@ -361,11 +361,6 @@
           <w:docPartUnique/>
         </w:docPartObj>
       </w:sdtPr>
-      <w:sdtEndPr>
-        <w:rPr>
-          <w:rStyle w:val="Hyperlink"/>
-        </w:rPr>
-      </w:sdtEndPr>
       <w:sdtContent>
         <w:p>
           <w:pPr>
@@ -801,18 +796,125 @@
       <w:pPr>
         <w:spacing w:line="360" w:lineRule="auto"/>
         <w:jc w:val="both"/>
-      </w:pPr>
-      <w:r>
+        <w:rPr>
+          <w:lang w:val="pt-BR"/>
+        </w:rPr>
+      </w:pPr>
+      <w:r>
+        <w:rPr>
+          <w:lang w:val="pt-BR"/>
+        </w:rPr>
         <w:br w:type="page"/>
       </w:r>
     </w:p>
     <w:p>
       <w:pPr>
+        <w:spacing w:line="360" w:lineRule="auto"/>
+        <w:jc w:val="both"/>
+        <w:rPr>
+          <w:lang w:val="pt-BR"/>
+        </w:rPr>
+      </w:pPr>
+      <w:r>
+        <w:rPr>
+          <w:lang w:val="pt-BR"/>
+        </w:rPr>
+        <w:lastRenderedPageBreak/>
+        <w:t>ODS:</w:t>
+      </w:r>
+    </w:p>
+    <w:p>
+      <w:pPr>
+        <w:spacing w:line="360" w:lineRule="auto"/>
+        <w:jc w:val="both"/>
+        <w:rPr>
+          <w:lang w:val="pt-BR"/>
+        </w:rPr>
+      </w:pPr>
+      <w:r>
+        <w:rPr>
+          <w:lang w:val="pt-BR"/>
+        </w:rPr>
+        <w:t>11</w:t>
+      </w:r>
+      <w:r>
+        <w:rPr>
+          <w:lang w:val="pt-BR"/>
+        </w:rPr>
+        <w:t xml:space="preserve">- </w:t>
+      </w:r>
+      <w:r>
+        <w:rPr>
+          <w:lang w:val="pt-BR"/>
+        </w:rPr>
+        <w:t>Cidades e comunidades sustentáveis</w:t>
+      </w:r>
+    </w:p>
+    <w:p>
+      <w:pPr>
+        <w:spacing w:line="360" w:lineRule="auto"/>
+        <w:jc w:val="both"/>
+        <w:rPr>
+          <w:lang w:val="pt-BR"/>
+        </w:rPr>
+      </w:pPr>
+      <w:r>
+        <w:rPr>
+          <w:lang w:val="pt-BR"/>
+        </w:rPr>
+        <w:t>12</w:t>
+      </w:r>
+      <w:r>
+        <w:rPr>
+          <w:lang w:val="pt-BR"/>
+        </w:rPr>
+        <w:t xml:space="preserve"> - </w:t>
+      </w:r>
+      <w:r>
+        <w:rPr>
+          <w:lang w:val="pt-BR"/>
+        </w:rPr>
+        <w:t>Consumo e produção responsáveis</w:t>
+      </w:r>
+      <w:r>
+        <w:rPr>
+          <w:lang w:val="pt-BR"/>
+        </w:rPr>
+        <w:t xml:space="preserve"> – Como o Japão é um país onde todos os cidadãos aprendem a separar o lixo corretamente, a fim de aumenta a taxa de reciclagem e consequentemente, gerar menos lixo, acredito que é uma experiência única, para pessoas do Brasil terem um exemplo de como um processo </w:t>
+      </w:r>
+      <w:r>
+        <w:rPr>
+          <w:lang w:val="pt-BR"/>
+        </w:rPr>
+        <w:t>de sucesso funciona.</w:t>
+      </w:r>
+    </w:p>
+    <w:p>
+      <w:pPr>
+        <w:rPr>
+          <w:lang w:val="pt-BR"/>
+        </w:rPr>
+      </w:pPr>
+      <w:r>
+        <w:rPr>
+          <w:lang w:val="pt-BR"/>
+        </w:rPr>
+        <w:br w:type="page"/>
+      </w:r>
+    </w:p>
+    <w:p>
+      <w:pPr>
         <w:pStyle w:val="Pink"/>
         <w:jc w:val="both"/>
+        <w:rPr>
+          <w:lang w:val="pt-BR"/>
+        </w:rPr>
       </w:pPr>
       <w:bookmarkStart w:id="1" w:name="_Toc482936636"/>
       <w:r>
+        <w:rPr>
+          <w:lang w:val="pt-BR"/>
+        </w:rPr>
         <w:lastRenderedPageBreak/>
         <w:t>CONTEXTO:</w:t>
       </w:r>
@@ -1540,6 +1642,7 @@
         <w:rPr>
           <w:lang w:val="pt-BR"/>
         </w:rPr>
+        <w:lastRenderedPageBreak/>
         <w:t xml:space="preserve">No Japão as quatro estações do ano são bem definidas e </w:t>
       </w:r>
       <w:r>
@@ -1815,6 +1918,620 @@
           <w:lang w:val="pt-BR"/>
         </w:rPr>
         <w:t xml:space="preserve"> de ter.</w:t>
+      </w:r>
+    </w:p>
+    <w:p>
+      <w:pPr>
+        <w:spacing w:line="360" w:lineRule="auto"/>
+        <w:jc w:val="both"/>
+        <w:rPr>
+          <w:lang w:val="pt-BR"/>
+        </w:rPr>
+      </w:pPr>
+      <w:r>
+        <w:rPr>
+          <w:lang w:val="pt-BR"/>
+        </w:rPr>
+        <w:br w:type="page"/>
+      </w:r>
+    </w:p>
+    <w:p>
+      <w:pPr>
+        <w:jc w:val="both"/>
+        <w:rPr>
+          <w:b/>
+          <w:bCs/>
+          <w:color w:val="F80863"/>
+          <w:sz w:val="28"/>
+          <w:szCs w:val="28"/>
+          <w:lang w:val="pt-BR"/>
+          <w14:textOutline w14:w="0" w14:cap="flat" w14:cmpd="sng" w14:algn="ctr">
+            <w14:noFill/>
+            <w14:prstDash w14:val="solid"/>
+            <w14:round/>
+          </w14:textOutline>
+          <w14:textFill>
+            <w14:gradFill>
+              <w14:gsLst>
+                <w14:gs w14:pos="0">
+                  <w14:srgbClr w14:val="F80863">
+                    <w14:alpha w14:val="26000"/>
+                    <w14:lumMod w14:val="68000"/>
+                    <w14:lumOff w14:val="32000"/>
+                  </w14:srgbClr>
+                </w14:gs>
+                <w14:gs w14:pos="74000">
+                  <w14:schemeClr w14:val="accent5">
+                    <w14:lumMod w14:val="45000"/>
+                    <w14:lumOff w14:val="55000"/>
+                  </w14:schemeClr>
+                </w14:gs>
+                <w14:gs w14:pos="83000">
+                  <w14:schemeClr w14:val="accent5">
+                    <w14:lumMod w14:val="45000"/>
+                    <w14:lumOff w14:val="55000"/>
+                  </w14:schemeClr>
+                </w14:gs>
+                <w14:gs w14:pos="100000">
+                  <w14:schemeClr w14:val="accent5">
+                    <w14:lumMod w14:val="30000"/>
+                    <w14:lumOff w14:val="70000"/>
+                  </w14:schemeClr>
+                </w14:gs>
+              </w14:gsLst>
+              <w14:lin w14:ang="16200000" w14:scaled="0"/>
+            </w14:gradFill>
+          </w14:textFill>
+          <w14:props3d w14:extrusionH="57150" w14:contourW="0" w14:prstMaterial="softEdge">
+            <w14:bevelT w14:w="25400" w14:h="38100" w14:prst="circle"/>
+          </w14:props3d>
+        </w:rPr>
+      </w:pPr>
+      <w:bookmarkStart w:id="2" w:name="_Toc1691461592"/>
+      <w:r>
+        <w:rPr>
+          <w:b/>
+          <w:bCs/>
+          <w:color w:val="F80863"/>
+          <w:sz w:val="28"/>
+          <w:szCs w:val="28"/>
+          <w:lang w:val="pt-BR"/>
+          <w14:textOutline w14:w="0" w14:cap="flat" w14:cmpd="sng" w14:algn="ctr">
+            <w14:noFill/>
+            <w14:prstDash w14:val="solid"/>
+            <w14:round/>
+          </w14:textOutline>
+          <w14:textFill>
+            <w14:gradFill>
+              <w14:gsLst>
+                <w14:gs w14:pos="0">
+                  <w14:srgbClr w14:val="F80863">
+                    <w14:alpha w14:val="26000"/>
+                    <w14:lumMod w14:val="68000"/>
+                    <w14:lumOff w14:val="32000"/>
+                  </w14:srgbClr>
+                </w14:gs>
+                <w14:gs w14:pos="74000">
+                  <w14:schemeClr w14:val="accent5">
+                    <w14:lumMod w14:val="45000"/>
+                    <w14:lumOff w14:val="55000"/>
+                  </w14:schemeClr>
+                </w14:gs>
+                <w14:gs w14:pos="83000">
+                  <w14:schemeClr w14:val="accent5">
+                    <w14:lumMod w14:val="45000"/>
+                    <w14:lumOff w14:val="55000"/>
+                  </w14:schemeClr>
+                </w14:gs>
+                <w14:gs w14:pos="100000">
+                  <w14:schemeClr w14:val="accent5">
+                    <w14:lumMod w14:val="30000"/>
+                    <w14:lumOff w14:val="70000"/>
+                  </w14:schemeClr>
+                </w14:gs>
+              </w14:gsLst>
+              <w14:lin w14:ang="16200000" w14:scaled="0"/>
+            </w14:gradFill>
+          </w14:textFill>
+          <w14:props3d w14:extrusionH="57150" w14:contourW="0" w14:prstMaterial="softEdge">
+            <w14:bevelT w14:w="25400" w14:h="38100" w14:prst="circle"/>
+          </w14:props3d>
+        </w:rPr>
+        <w:lastRenderedPageBreak/>
+        <w:t>OBJETIVO</w:t>
+      </w:r>
+      <w:bookmarkEnd w:id="2"/>
+      <w:r>
+        <w:rPr>
+          <w:b/>
+          <w:bCs/>
+          <w:color w:val="F80863"/>
+          <w:sz w:val="28"/>
+          <w:szCs w:val="28"/>
+          <w:lang w:val="pt-BR"/>
+          <w14:textOutline w14:w="0" w14:cap="flat" w14:cmpd="sng" w14:algn="ctr">
+            <w14:noFill/>
+            <w14:prstDash w14:val="solid"/>
+            <w14:round/>
+          </w14:textOutline>
+          <w14:textFill>
+            <w14:gradFill>
+              <w14:gsLst>
+                <w14:gs w14:pos="0">
+                  <w14:srgbClr w14:val="F80863">
+                    <w14:alpha w14:val="26000"/>
+                    <w14:lumMod w14:val="68000"/>
+                    <w14:lumOff w14:val="32000"/>
+                  </w14:srgbClr>
+                </w14:gs>
+                <w14:gs w14:pos="74000">
+                  <w14:schemeClr w14:val="accent5">
+                    <w14:lumMod w14:val="45000"/>
+                    <w14:lumOff w14:val="55000"/>
+                  </w14:schemeClr>
+                </w14:gs>
+                <w14:gs w14:pos="83000">
+                  <w14:schemeClr w14:val="accent5">
+                    <w14:lumMod w14:val="45000"/>
+                    <w14:lumOff w14:val="55000"/>
+                  </w14:schemeClr>
+                </w14:gs>
+                <w14:gs w14:pos="100000">
+                  <w14:schemeClr w14:val="accent5">
+                    <w14:lumMod w14:val="30000"/>
+                    <w14:lumOff w14:val="70000"/>
+                  </w14:schemeClr>
+                </w14:gs>
+              </w14:gsLst>
+              <w14:lin w14:ang="16200000" w14:scaled="0"/>
+            </w14:gradFill>
+          </w14:textFill>
+          <w14:props3d w14:extrusionH="57150" w14:contourW="0" w14:prstMaterial="softEdge">
+            <w14:bevelT w14:w="25400" w14:h="38100" w14:prst="circle"/>
+          </w14:props3d>
+        </w:rPr>
+        <w:t>:</w:t>
+      </w:r>
+    </w:p>
+    <w:p>
+      <w:pPr>
+        <w:jc w:val="both"/>
+        <w:rPr>
+          <w:lang w:val="pt-BR"/>
+        </w:rPr>
+      </w:pPr>
+    </w:p>
+    <w:p>
+      <w:pPr>
+        <w:spacing w:line="360" w:lineRule="auto"/>
+        <w:ind w:firstLine="720"/>
+        <w:jc w:val="both"/>
+        <w:rPr>
+          <w:lang w:val="pt-BR"/>
+        </w:rPr>
+      </w:pPr>
+      <w:r>
+        <w:rPr>
+          <w:lang w:val="pt-BR"/>
+        </w:rPr>
+        <w:t>O projeto tem como objetivo</w:t>
+      </w:r>
+      <w:r>
+        <w:rPr>
+          <w:lang w:val="pt-BR"/>
+        </w:rPr>
+        <w:t xml:space="preserve"> mostrar em um site informativo sobre</w:t>
+      </w:r>
+      <w:r>
+        <w:rPr>
+          <w:lang w:val="pt-BR"/>
+        </w:rPr>
+        <w:t xml:space="preserve"> opções de locais</w:t>
+      </w:r>
+      <w:r>
+        <w:rPr>
+          <w:lang w:val="pt-BR"/>
+        </w:rPr>
+        <w:t xml:space="preserve"> e o que fazer, comer e comprar</w:t>
+      </w:r>
+      <w:r>
+        <w:rPr>
+          <w:lang w:val="pt-BR"/>
+        </w:rPr>
+        <w:t xml:space="preserve"> no Japão. </w:t>
+      </w:r>
+      <w:r>
+        <w:rPr>
+          <w:lang w:val="pt-BR"/>
+        </w:rPr>
+        <w:t>Apresentando</w:t>
+      </w:r>
+      <w:r>
+        <w:rPr>
+          <w:lang w:val="pt-BR"/>
+        </w:rPr>
+        <w:t xml:space="preserve"> as atividades que foram mais agregadoras</w:t>
+      </w:r>
+      <w:r>
+        <w:rPr>
+          <w:lang w:val="pt-BR"/>
+        </w:rPr>
+        <w:t xml:space="preserve">, divertidas e especiais para mim, a fim de proporcionar um guia de possibilidades para os usuários. </w:t>
+      </w:r>
+      <w:r>
+        <w:rPr>
+          <w:lang w:val="pt-BR"/>
+        </w:rPr>
+        <w:t>Ao completar um questionário, o usuário terá acesso a um dashboard pessoal para saber uma estimativa de valores</w:t>
+      </w:r>
+      <w:r>
+        <w:rPr>
+          <w:lang w:val="pt-BR"/>
+        </w:rPr>
+        <w:t xml:space="preserve"> e época do ano</w:t>
+      </w:r>
+      <w:r>
+        <w:rPr>
+          <w:lang w:val="pt-BR"/>
+        </w:rPr>
+        <w:t xml:space="preserve"> </w:t>
+      </w:r>
+      <w:r>
+        <w:rPr>
+          <w:lang w:val="pt-BR"/>
+        </w:rPr>
+        <w:t xml:space="preserve">para saber quando ir </w:t>
+      </w:r>
+      <w:r>
+        <w:rPr>
+          <w:lang w:val="pt-BR"/>
+        </w:rPr>
+        <w:t xml:space="preserve">e quanto </w:t>
+      </w:r>
+      <w:r>
+        <w:rPr>
+          <w:lang w:val="pt-BR"/>
+        </w:rPr>
+        <w:t>dinheiro falta</w:t>
+      </w:r>
+      <w:r>
+        <w:rPr>
+          <w:lang w:val="pt-BR"/>
+        </w:rPr>
+        <w:t xml:space="preserve"> para poder realizar uma viagem ao Jap</w:t>
+      </w:r>
+      <w:r>
+        <w:rPr>
+          <w:lang w:val="pt-BR"/>
+        </w:rPr>
+        <w:t>ão.</w:t>
+      </w:r>
+    </w:p>
+    <w:p>
+      <w:pPr>
+        <w:spacing w:line="360" w:lineRule="auto"/>
+        <w:ind w:firstLine="720"/>
+        <w:jc w:val="both"/>
+        <w:rPr>
+          <w:lang w:val="pt-BR"/>
+        </w:rPr>
+      </w:pPr>
+      <w:r>
+        <w:rPr>
+          <w:lang w:val="pt-BR"/>
+        </w:rPr>
+        <w:t xml:space="preserve">Tenho até o dia 24 de novembro de 2025 para completar o projeto, integrando </w:t>
+      </w:r>
+      <w:r>
+        <w:rPr>
+          <w:lang w:val="pt-BR"/>
+        </w:rPr>
+        <w:t>o site com o banco de dados dentro da VM via API web-data-viz</w:t>
+      </w:r>
+      <w:r>
+        <w:rPr>
+          <w:lang w:val="pt-BR"/>
+        </w:rPr>
+        <w:t>, com documentação e slides da apresentação finalizados.</w:t>
+      </w:r>
+    </w:p>
+    <w:p>
+      <w:pPr>
+        <w:spacing w:line="360" w:lineRule="auto"/>
+        <w:ind w:firstLine="720"/>
+        <w:jc w:val="both"/>
+        <w:rPr>
+          <w:lang w:val="pt-BR"/>
+        </w:rPr>
+      </w:pPr>
+    </w:p>
+    <w:p>
+      <w:pPr>
+        <w:jc w:val="both"/>
+        <w:rPr>
+          <w:b/>
+          <w:bCs/>
+          <w:color w:val="F80863"/>
+          <w:sz w:val="28"/>
+          <w:szCs w:val="28"/>
+          <w:lang w:val="pt-BR"/>
+          <w14:textOutline w14:w="0" w14:cap="flat" w14:cmpd="sng" w14:algn="ctr">
+            <w14:noFill/>
+            <w14:prstDash w14:val="solid"/>
+            <w14:round/>
+          </w14:textOutline>
+          <w14:textFill>
+            <w14:gradFill>
+              <w14:gsLst>
+                <w14:gs w14:pos="0">
+                  <w14:srgbClr w14:val="F80863">
+                    <w14:alpha w14:val="26000"/>
+                    <w14:lumMod w14:val="68000"/>
+                    <w14:lumOff w14:val="32000"/>
+                  </w14:srgbClr>
+                </w14:gs>
+                <w14:gs w14:pos="74000">
+                  <w14:schemeClr w14:val="accent5">
+                    <w14:lumMod w14:val="45000"/>
+                    <w14:lumOff w14:val="55000"/>
+                  </w14:schemeClr>
+                </w14:gs>
+                <w14:gs w14:pos="83000">
+                  <w14:schemeClr w14:val="accent5">
+                    <w14:lumMod w14:val="45000"/>
+                    <w14:lumOff w14:val="55000"/>
+                  </w14:schemeClr>
+                </w14:gs>
+                <w14:gs w14:pos="100000">
+                  <w14:schemeClr w14:val="accent5">
+                    <w14:lumMod w14:val="30000"/>
+                    <w14:lumOff w14:val="70000"/>
+                  </w14:schemeClr>
+                </w14:gs>
+              </w14:gsLst>
+              <w14:lin w14:ang="16200000" w14:scaled="0"/>
+            </w14:gradFill>
+          </w14:textFill>
+          <w14:props3d w14:extrusionH="57150" w14:contourW="0" w14:prstMaterial="softEdge">
+            <w14:bevelT w14:w="25400" w14:h="38100" w14:prst="circle"/>
+          </w14:props3d>
+        </w:rPr>
+      </w:pPr>
+      <w:bookmarkStart w:id="3" w:name="_Toc333576520"/>
+      <w:r>
+        <w:rPr>
+          <w:b/>
+          <w:bCs/>
+          <w:color w:val="F80863"/>
+          <w:sz w:val="28"/>
+          <w:szCs w:val="28"/>
+          <w:lang w:val="pt-BR"/>
+          <w14:textOutline w14:w="0" w14:cap="flat" w14:cmpd="sng" w14:algn="ctr">
+            <w14:noFill/>
+            <w14:prstDash w14:val="solid"/>
+            <w14:round/>
+          </w14:textOutline>
+          <w14:textFill>
+            <w14:gradFill>
+              <w14:gsLst>
+                <w14:gs w14:pos="0">
+                  <w14:srgbClr w14:val="F80863">
+                    <w14:alpha w14:val="26000"/>
+                    <w14:lumMod w14:val="68000"/>
+                    <w14:lumOff w14:val="32000"/>
+                  </w14:srgbClr>
+                </w14:gs>
+                <w14:gs w14:pos="74000">
+                  <w14:schemeClr w14:val="accent5">
+                    <w14:lumMod w14:val="45000"/>
+                    <w14:lumOff w14:val="55000"/>
+                  </w14:schemeClr>
+                </w14:gs>
+                <w14:gs w14:pos="83000">
+                  <w14:schemeClr w14:val="accent5">
+                    <w14:lumMod w14:val="45000"/>
+                    <w14:lumOff w14:val="55000"/>
+                  </w14:schemeClr>
+                </w14:gs>
+                <w14:gs w14:pos="100000">
+                  <w14:schemeClr w14:val="accent5">
+                    <w14:lumMod w14:val="30000"/>
+                    <w14:lumOff w14:val="70000"/>
+                  </w14:schemeClr>
+                </w14:gs>
+              </w14:gsLst>
+              <w14:lin w14:ang="16200000" w14:scaled="0"/>
+            </w14:gradFill>
+          </w14:textFill>
+          <w14:props3d w14:extrusionH="57150" w14:contourW="0" w14:prstMaterial="softEdge">
+            <w14:bevelT w14:w="25400" w14:h="38100" w14:prst="circle"/>
+          </w14:props3d>
+        </w:rPr>
+        <w:t>JUSTIFICATIVA</w:t>
+      </w:r>
+      <w:bookmarkEnd w:id="3"/>
+      <w:r>
+        <w:rPr>
+          <w:b/>
+          <w:bCs/>
+          <w:color w:val="F80863"/>
+          <w:sz w:val="28"/>
+          <w:szCs w:val="28"/>
+          <w:lang w:val="pt-BR"/>
+          <w14:textOutline w14:w="0" w14:cap="flat" w14:cmpd="sng" w14:algn="ctr">
+            <w14:noFill/>
+            <w14:prstDash w14:val="solid"/>
+            <w14:round/>
+          </w14:textOutline>
+          <w14:textFill>
+            <w14:gradFill>
+              <w14:gsLst>
+                <w14:gs w14:pos="0">
+                  <w14:srgbClr w14:val="F80863">
+                    <w14:alpha w14:val="26000"/>
+                    <w14:lumMod w14:val="68000"/>
+                    <w14:lumOff w14:val="32000"/>
+                  </w14:srgbClr>
+                </w14:gs>
+                <w14:gs w14:pos="74000">
+                  <w14:schemeClr w14:val="accent5">
+                    <w14:lumMod w14:val="45000"/>
+                    <w14:lumOff w14:val="55000"/>
+                  </w14:schemeClr>
+                </w14:gs>
+                <w14:gs w14:pos="83000">
+                  <w14:schemeClr w14:val="accent5">
+                    <w14:lumMod w14:val="45000"/>
+                    <w14:lumOff w14:val="55000"/>
+                  </w14:schemeClr>
+                </w14:gs>
+                <w14:gs w14:pos="100000">
+                  <w14:schemeClr w14:val="accent5">
+                    <w14:lumMod w14:val="30000"/>
+                    <w14:lumOff w14:val="70000"/>
+                  </w14:schemeClr>
+                </w14:gs>
+              </w14:gsLst>
+              <w14:lin w14:ang="16200000" w14:scaled="0"/>
+            </w14:gradFill>
+          </w14:textFill>
+          <w14:props3d w14:extrusionH="57150" w14:contourW="0" w14:prstMaterial="softEdge">
+            <w14:bevelT w14:w="25400" w14:h="38100" w14:prst="circle"/>
+          </w14:props3d>
+        </w:rPr>
+        <w:t>:</w:t>
+      </w:r>
+    </w:p>
+    <w:p>
+      <w:pPr>
+        <w:jc w:val="both"/>
+        <w:rPr>
+          <w:lang w:val="pt-BR"/>
+        </w:rPr>
+      </w:pPr>
+    </w:p>
+    <w:p>
+      <w:pPr>
+        <w:spacing w:line="360" w:lineRule="auto"/>
+        <w:ind w:firstLine="720"/>
+        <w:jc w:val="both"/>
+        <w:rPr>
+          <w:lang w:val="pt-BR"/>
+        </w:rPr>
+      </w:pPr>
+      <w:r>
+        <w:rPr>
+          <w:lang w:val="pt-BR"/>
+        </w:rPr>
+        <w:t xml:space="preserve">Viajar </w:t>
+      </w:r>
+      <w:r>
+        <w:rPr>
+          <w:lang w:val="pt-BR"/>
+        </w:rPr>
+        <w:t xml:space="preserve">abre caminho para novas experiências, </w:t>
+      </w:r>
+      <w:r>
+        <w:rPr>
+          <w:lang w:val="pt-BR"/>
+        </w:rPr>
+        <w:t xml:space="preserve">faz bem para a mente e </w:t>
+      </w:r>
+      <w:r>
+        <w:rPr>
+          <w:lang w:val="pt-BR"/>
+        </w:rPr>
+        <w:t xml:space="preserve">para o </w:t>
+      </w:r>
+      <w:r>
+        <w:rPr>
+          <w:lang w:val="pt-BR"/>
+        </w:rPr>
+        <w:t>desenvolvimento pessoal, agrega valores e conhecimento</w:t>
+      </w:r>
+      <w:r>
+        <w:rPr>
+          <w:lang w:val="pt-BR"/>
+        </w:rPr>
+        <w:t>, além de</w:t>
+      </w:r>
+      <w:r>
+        <w:rPr>
+          <w:lang w:val="pt-BR"/>
+        </w:rPr>
+        <w:t xml:space="preserve"> ajuda</w:t>
+      </w:r>
+      <w:r>
+        <w:rPr>
+          <w:lang w:val="pt-BR"/>
+        </w:rPr>
+        <w:t>r</w:t>
+      </w:r>
+      <w:r>
+        <w:rPr>
+          <w:lang w:val="pt-BR"/>
+        </w:rPr>
+        <w:t xml:space="preserve"> a relaxar</w:t>
+      </w:r>
+      <w:r>
+        <w:rPr>
+          <w:lang w:val="pt-BR"/>
+        </w:rPr>
+        <w:t xml:space="preserve">, já que você </w:t>
+      </w:r>
+      <w:r>
+        <w:rPr>
+          <w:lang w:val="pt-BR"/>
+        </w:rPr>
+        <w:t>sai da rotina</w:t>
+      </w:r>
+      <w:r>
+        <w:rPr>
+          <w:lang w:val="pt-BR"/>
+        </w:rPr>
+        <w:t xml:space="preserve">. O projeto Nippon Insight visa </w:t>
+      </w:r>
+      <w:r>
+        <w:rPr>
+          <w:lang w:val="pt-BR"/>
+        </w:rPr>
+        <w:t xml:space="preserve">fornecer um guia para </w:t>
+      </w:r>
+      <w:r>
+        <w:rPr>
+          <w:lang w:val="pt-BR"/>
+        </w:rPr>
+        <w:t>ajudar os usu</w:t>
+      </w:r>
+      <w:r>
+        <w:rPr>
+          <w:lang w:val="pt-BR"/>
+        </w:rPr>
+        <w:t xml:space="preserve">ários a planejarem </w:t>
+      </w:r>
+      <w:r>
+        <w:rPr>
+          <w:lang w:val="pt-BR"/>
+        </w:rPr>
+        <w:t xml:space="preserve">um roteiro de viagem </w:t>
+      </w:r>
+      <w:r>
+        <w:rPr>
+          <w:lang w:val="pt-BR"/>
+        </w:rPr>
+        <w:t xml:space="preserve">para conhecer </w:t>
+      </w:r>
+      <w:r>
+        <w:rPr>
+          <w:lang w:val="pt-BR"/>
+        </w:rPr>
+        <w:t>o Japão.</w:t>
+      </w:r>
+      <w:r>
+        <w:rPr>
+          <w:lang w:val="pt-BR"/>
+        </w:rPr>
+        <w:t xml:space="preserve"> </w:t>
       </w:r>
     </w:p>
     <w:p>
@@ -1883,7 +2600,7 @@
           </w14:props3d>
         </w:rPr>
       </w:pPr>
-      <w:bookmarkStart w:id="2" w:name="_Toc1691461592"/>
+      <w:bookmarkStart w:id="4" w:name="_Toc2121988869"/>
       <w:r>
         <w:rPr>
           <w:b/>
@@ -1933,16 +2650,1086 @@
           </w14:props3d>
         </w:rPr>
         <w:lastRenderedPageBreak/>
-        <w:t>OBJETIVO</w:t>
-      </w:r>
-      <w:bookmarkEnd w:id="2"/>
-      <w:r>
-        <w:rPr>
+        <w:t>ESCOPO:</w:t>
+      </w:r>
+      <w:bookmarkEnd w:id="4"/>
+    </w:p>
+    <w:p>
+      <w:pPr>
+        <w:spacing w:line="360" w:lineRule="auto"/>
+        <w:jc w:val="both"/>
+        <w:rPr>
+          <w:rFonts w:ascii="Aptos" w:eastAsia="Aptos" w:hAnsi="Aptos" w:cs="Aptos"/>
+        </w:rPr>
+      </w:pPr>
+    </w:p>
+    <w:p>
+      <w:pPr>
+        <w:pStyle w:val="uipink12"/>
+        <w:jc w:val="both"/>
+      </w:pPr>
+      <w:bookmarkStart w:id="5" w:name="_Toc1721046018"/>
+      <w:r>
+        <w:t>REQUISITOS:</w:t>
+      </w:r>
+      <w:bookmarkEnd w:id="5"/>
+    </w:p>
+    <w:p>
+      <w:pPr>
+        <w:jc w:val="both"/>
+      </w:pPr>
+    </w:p>
+    <w:p>
+      <w:pPr>
+        <w:pStyle w:val="ListParagraph"/>
+        <w:numPr>
+          <w:ilvl w:val="0"/>
+          <w:numId w:val="1"/>
+        </w:numPr>
+        <w:spacing w:line="360" w:lineRule="auto"/>
+        <w:jc w:val="both"/>
+        <w:rPr>
+          <w:rFonts w:ascii="Aptos" w:eastAsia="Aptos" w:hAnsi="Aptos" w:cs="Aptos"/>
           <w:b/>
           <w:bCs/>
+          <w:lang w:val="pt-BR"/>
+        </w:rPr>
+      </w:pPr>
+      <w:r>
+        <w:rPr>
+          <w:rFonts w:ascii="Aptos" w:eastAsia="Aptos" w:hAnsi="Aptos" w:cs="Aptos"/>
+          <w:b/>
+          <w:bCs/>
+          <w:lang w:val="pt-BR"/>
+        </w:rPr>
+        <w:t xml:space="preserve">Backlog: </w:t>
+      </w:r>
+    </w:p>
+    <w:p>
+      <w:pPr>
+        <w:pStyle w:val="ListParagraph"/>
+        <w:numPr>
+          <w:ilvl w:val="1"/>
+          <w:numId w:val="1"/>
+        </w:numPr>
+        <w:spacing w:line="360" w:lineRule="auto"/>
+        <w:jc w:val="both"/>
+        <w:rPr>
+          <w:rFonts w:ascii="Aptos" w:eastAsia="Aptos" w:hAnsi="Aptos" w:cs="Aptos"/>
+          <w:lang w:val="pt-BR"/>
+        </w:rPr>
+      </w:pPr>
+      <w:r>
+        <w:rPr>
+          <w:rFonts w:ascii="Aptos" w:eastAsia="Aptos" w:hAnsi="Aptos" w:cs="Aptos"/>
+          <w:lang w:val="pt-BR"/>
+        </w:rPr>
+        <w:t>Planilha no excel com os requisitos (classificados, estimados, priorizados e separados em sprints semanais);</w:t>
+      </w:r>
+    </w:p>
+    <w:p>
+      <w:pPr>
+        <w:pStyle w:val="ListParagraph"/>
+        <w:numPr>
+          <w:ilvl w:val="0"/>
+          <w:numId w:val="1"/>
+        </w:numPr>
+        <w:spacing w:line="360" w:lineRule="auto"/>
+        <w:jc w:val="both"/>
+        <w:rPr>
+          <w:rFonts w:ascii="Aptos" w:eastAsia="Aptos" w:hAnsi="Aptos" w:cs="Aptos"/>
+          <w:b/>
+          <w:bCs/>
+          <w:lang w:val="pt-BR"/>
+        </w:rPr>
+      </w:pPr>
+      <w:r>
+        <w:rPr>
+          <w:rFonts w:ascii="Aptos" w:eastAsia="Aptos" w:hAnsi="Aptos" w:cs="Aptos"/>
+          <w:b/>
+          <w:bCs/>
+          <w:lang w:val="pt-BR"/>
+        </w:rPr>
+        <w:t xml:space="preserve">Trello: </w:t>
+      </w:r>
+    </w:p>
+    <w:p>
+      <w:pPr>
+        <w:pStyle w:val="ListParagraph"/>
+        <w:numPr>
+          <w:ilvl w:val="1"/>
+          <w:numId w:val="1"/>
+        </w:numPr>
+        <w:spacing w:line="360" w:lineRule="auto"/>
+        <w:jc w:val="both"/>
+        <w:rPr>
+          <w:rFonts w:ascii="Aptos" w:eastAsia="Aptos" w:hAnsi="Aptos" w:cs="Aptos"/>
+          <w:lang w:val="pt-BR"/>
+        </w:rPr>
+      </w:pPr>
+      <w:r>
+        <w:rPr>
+          <w:rFonts w:ascii="Aptos" w:eastAsia="Aptos" w:hAnsi="Aptos" w:cs="Aptos"/>
+          <w:lang w:val="pt-BR"/>
+        </w:rPr>
+        <w:t>Cards com todos os requisitos para melhor vizualização do andamento do projeto;</w:t>
+      </w:r>
+    </w:p>
+    <w:p>
+      <w:pPr>
+        <w:pStyle w:val="ListParagraph"/>
+        <w:numPr>
+          <w:ilvl w:val="0"/>
+          <w:numId w:val="1"/>
+        </w:numPr>
+        <w:spacing w:line="360" w:lineRule="auto"/>
+        <w:jc w:val="both"/>
+        <w:rPr>
+          <w:rFonts w:ascii="Aptos" w:eastAsia="Aptos" w:hAnsi="Aptos" w:cs="Aptos"/>
+          <w:b/>
+          <w:bCs/>
+          <w:lang w:val="pt-BR"/>
+        </w:rPr>
+      </w:pPr>
+      <w:r>
+        <w:rPr>
+          <w:rFonts w:ascii="Aptos" w:eastAsia="Aptos" w:hAnsi="Aptos" w:cs="Aptos"/>
+          <w:b/>
+          <w:bCs/>
+          <w:lang w:val="pt-BR"/>
+        </w:rPr>
+        <w:t>Documentação:</w:t>
+      </w:r>
+    </w:p>
+    <w:p>
+      <w:pPr>
+        <w:pStyle w:val="ListParagraph"/>
+        <w:numPr>
+          <w:ilvl w:val="1"/>
+          <w:numId w:val="1"/>
+        </w:numPr>
+        <w:spacing w:line="360" w:lineRule="auto"/>
+        <w:jc w:val="both"/>
+        <w:rPr>
+          <w:rFonts w:ascii="Aptos" w:eastAsia="Aptos" w:hAnsi="Aptos" w:cs="Aptos"/>
+          <w:lang w:val="pt-BR"/>
+        </w:rPr>
+      </w:pPr>
+      <w:r>
+        <w:rPr>
+          <w:rFonts w:ascii="Aptos" w:eastAsia="Aptos" w:hAnsi="Aptos" w:cs="Aptos"/>
+          <w:lang w:val="pt-BR"/>
+        </w:rPr>
+        <w:t>Contexto;</w:t>
+      </w:r>
+    </w:p>
+    <w:p>
+      <w:pPr>
+        <w:pStyle w:val="ListParagraph"/>
+        <w:numPr>
+          <w:ilvl w:val="1"/>
+          <w:numId w:val="1"/>
+        </w:numPr>
+        <w:spacing w:line="360" w:lineRule="auto"/>
+        <w:jc w:val="both"/>
+        <w:rPr>
+          <w:rFonts w:ascii="Aptos" w:eastAsia="Aptos" w:hAnsi="Aptos" w:cs="Aptos"/>
+          <w:lang w:val="pt-BR"/>
+        </w:rPr>
+      </w:pPr>
+      <w:r>
+        <w:rPr>
+          <w:rFonts w:ascii="Aptos" w:eastAsia="Aptos" w:hAnsi="Aptos" w:cs="Aptos"/>
+          <w:lang w:val="pt-BR"/>
+        </w:rPr>
+        <w:t>Objetivo;</w:t>
+      </w:r>
+    </w:p>
+    <w:p>
+      <w:pPr>
+        <w:pStyle w:val="ListParagraph"/>
+        <w:numPr>
+          <w:ilvl w:val="1"/>
+          <w:numId w:val="1"/>
+        </w:numPr>
+        <w:spacing w:line="360" w:lineRule="auto"/>
+        <w:jc w:val="both"/>
+        <w:rPr>
+          <w:rFonts w:ascii="Aptos" w:eastAsia="Aptos" w:hAnsi="Aptos" w:cs="Aptos"/>
+          <w:lang w:val="pt-BR"/>
+        </w:rPr>
+      </w:pPr>
+      <w:r>
+        <w:rPr>
+          <w:rFonts w:ascii="Aptos" w:eastAsia="Aptos" w:hAnsi="Aptos" w:cs="Aptos"/>
+          <w:lang w:val="pt-BR"/>
+        </w:rPr>
+        <w:t>Justificativa;</w:t>
+      </w:r>
+    </w:p>
+    <w:p>
+      <w:pPr>
+        <w:pStyle w:val="ListParagraph"/>
+        <w:numPr>
+          <w:ilvl w:val="1"/>
+          <w:numId w:val="1"/>
+        </w:numPr>
+        <w:spacing w:line="360" w:lineRule="auto"/>
+        <w:jc w:val="both"/>
+        <w:rPr>
+          <w:rFonts w:ascii="Aptos" w:eastAsia="Aptos" w:hAnsi="Aptos" w:cs="Aptos"/>
+          <w:lang w:val="pt-BR"/>
+        </w:rPr>
+      </w:pPr>
+      <w:r>
+        <w:rPr>
+          <w:rFonts w:ascii="Aptos" w:eastAsia="Aptos" w:hAnsi="Aptos" w:cs="Aptos"/>
+          <w:lang w:val="pt-BR"/>
+        </w:rPr>
+        <w:t>Escopo (requisitos, limites, premissas, restrições, prazo)</w:t>
+      </w:r>
+    </w:p>
+    <w:p>
+      <w:pPr>
+        <w:pStyle w:val="ListParagraph"/>
+        <w:numPr>
+          <w:ilvl w:val="0"/>
+          <w:numId w:val="1"/>
+        </w:numPr>
+        <w:spacing w:line="360" w:lineRule="auto"/>
+        <w:jc w:val="both"/>
+        <w:rPr>
+          <w:rFonts w:ascii="Aptos" w:eastAsia="Aptos" w:hAnsi="Aptos" w:cs="Aptos"/>
+          <w:b/>
+          <w:bCs/>
+          <w:lang w:val="pt-BR"/>
+        </w:rPr>
+      </w:pPr>
+      <w:r>
+        <w:rPr>
+          <w:rFonts w:ascii="Aptos" w:eastAsia="Aptos" w:hAnsi="Aptos" w:cs="Aptos"/>
+          <w:b/>
+          <w:bCs/>
+          <w:lang w:val="pt-BR"/>
+        </w:rPr>
+        <w:t>Banco de dados:</w:t>
+      </w:r>
+    </w:p>
+    <w:p>
+      <w:pPr>
+        <w:pStyle w:val="ListParagraph"/>
+        <w:numPr>
+          <w:ilvl w:val="1"/>
+          <w:numId w:val="1"/>
+        </w:numPr>
+        <w:spacing w:line="360" w:lineRule="auto"/>
+        <w:jc w:val="both"/>
+        <w:rPr>
+          <w:rFonts w:ascii="Aptos" w:eastAsia="Aptos" w:hAnsi="Aptos" w:cs="Aptos"/>
+          <w:lang w:val="pt-BR"/>
+        </w:rPr>
+      </w:pPr>
+      <w:r>
+        <w:rPr>
+          <w:rFonts w:ascii="Aptos" w:eastAsia="Aptos" w:hAnsi="Aptos" w:cs="Aptos"/>
+          <w:lang w:val="pt-BR"/>
+        </w:rPr>
+        <w:t xml:space="preserve">Instalado dentro da VM com SO Lubuntu, com usuário exclusivo com acesso somente ao banco de dados </w:t>
+      </w:r>
+      <w:r>
+        <w:rPr>
+          <w:rFonts w:ascii="Aptos" w:eastAsia="Aptos" w:hAnsi="Aptos" w:cs="Aptos"/>
+          <w:lang w:val="pt-BR"/>
+        </w:rPr>
+        <w:t>‘</w:t>
+      </w:r>
+      <w:r>
+        <w:rPr>
+          <w:rFonts w:ascii="Aptos" w:eastAsia="Aptos" w:hAnsi="Aptos" w:cs="Aptos"/>
+          <w:lang w:val="pt-BR"/>
+        </w:rPr>
+        <w:t>nipponInsight</w:t>
+      </w:r>
+      <w:r>
+        <w:rPr>
+          <w:rFonts w:ascii="Aptos" w:eastAsia="Aptos" w:hAnsi="Aptos" w:cs="Aptos"/>
+          <w:lang w:val="pt-BR"/>
+        </w:rPr>
+        <w:t>’</w:t>
+      </w:r>
+      <w:r>
+        <w:rPr>
+          <w:rFonts w:ascii="Aptos" w:eastAsia="Aptos" w:hAnsi="Aptos" w:cs="Aptos"/>
+          <w:lang w:val="pt-BR"/>
+        </w:rPr>
+        <w:t xml:space="preserve">, que </w:t>
+      </w:r>
+      <w:r>
+        <w:rPr>
+          <w:rFonts w:ascii="Aptos" w:eastAsia="Aptos" w:hAnsi="Aptos" w:cs="Aptos"/>
+          <w:lang w:val="pt-BR"/>
+        </w:rPr>
+        <w:t>contém</w:t>
+      </w:r>
+      <w:r>
+        <w:rPr>
+          <w:rFonts w:ascii="Aptos" w:eastAsia="Aptos" w:hAnsi="Aptos" w:cs="Aptos"/>
+          <w:lang w:val="pt-BR"/>
+        </w:rPr>
+        <w:t xml:space="preserve"> as tabe</w:t>
+      </w:r>
+      <w:r>
+        <w:rPr>
+          <w:rFonts w:ascii="Aptos" w:eastAsia="Aptos" w:hAnsi="Aptos" w:cs="Aptos"/>
+          <w:lang w:val="pt-BR"/>
+        </w:rPr>
+        <w:t xml:space="preserve">las </w:t>
+      </w:r>
+      <w:r>
+        <w:rPr>
+          <w:rFonts w:ascii="Aptos" w:eastAsia="Aptos" w:hAnsi="Aptos" w:cs="Aptos"/>
+          <w:lang w:val="pt-BR"/>
+        </w:rPr>
+        <w:t>relacionadas ao projeto</w:t>
+      </w:r>
+      <w:r>
+        <w:rPr>
+          <w:rFonts w:ascii="Aptos" w:eastAsia="Aptos" w:hAnsi="Aptos" w:cs="Aptos"/>
+          <w:lang w:val="pt-BR"/>
+        </w:rPr>
+        <w:t xml:space="preserve"> e permissão para fazer SELECTS e INSERTS</w:t>
+      </w:r>
+      <w:r>
+        <w:rPr>
+          <w:rFonts w:ascii="Aptos" w:eastAsia="Aptos" w:hAnsi="Aptos" w:cs="Aptos"/>
+          <w:lang w:val="pt-BR"/>
+        </w:rPr>
+        <w:t>;</w:t>
+      </w:r>
+    </w:p>
+    <w:p>
+      <w:pPr>
+        <w:pStyle w:val="ListParagraph"/>
+        <w:numPr>
+          <w:ilvl w:val="1"/>
+          <w:numId w:val="1"/>
+        </w:numPr>
+        <w:spacing w:line="360" w:lineRule="auto"/>
+        <w:jc w:val="both"/>
+        <w:rPr>
+          <w:rFonts w:ascii="Aptos" w:eastAsia="Aptos" w:hAnsi="Aptos" w:cs="Aptos"/>
+          <w:lang w:val="pt-BR"/>
+        </w:rPr>
+      </w:pPr>
+      <w:r>
+        <w:rPr>
+          <w:rFonts w:ascii="Aptos" w:eastAsia="Aptos" w:hAnsi="Aptos" w:cs="Aptos"/>
+          <w:lang w:val="pt-BR"/>
+        </w:rPr>
+        <w:t>Modelagem da visão de negócio;</w:t>
+      </w:r>
+    </w:p>
+    <w:p>
+      <w:pPr>
+        <w:pStyle w:val="ListParagraph"/>
+        <w:numPr>
+          <w:ilvl w:val="1"/>
+          <w:numId w:val="1"/>
+        </w:numPr>
+        <w:spacing w:line="360" w:lineRule="auto"/>
+        <w:jc w:val="both"/>
+        <w:rPr>
+          <w:rFonts w:ascii="Aptos" w:eastAsia="Aptos" w:hAnsi="Aptos" w:cs="Aptos"/>
+          <w:lang w:val="pt-BR"/>
+        </w:rPr>
+      </w:pPr>
+      <w:r>
+        <w:rPr>
+          <w:rFonts w:ascii="Aptos" w:eastAsia="Aptos" w:hAnsi="Aptos" w:cs="Aptos"/>
+          <w:lang w:val="pt-BR"/>
+        </w:rPr>
+        <w:t>Script com a criação das tabelas;</w:t>
+      </w:r>
+    </w:p>
+    <w:p>
+      <w:pPr>
+        <w:pStyle w:val="ListParagraph"/>
+        <w:numPr>
+          <w:ilvl w:val="0"/>
+          <w:numId w:val="1"/>
+        </w:numPr>
+        <w:spacing w:line="360" w:lineRule="auto"/>
+        <w:jc w:val="both"/>
+        <w:rPr>
+          <w:rFonts w:ascii="Aptos" w:eastAsia="Aptos" w:hAnsi="Aptos" w:cs="Aptos"/>
+          <w:b/>
+          <w:bCs/>
+        </w:rPr>
+      </w:pPr>
+      <w:r>
+        <w:rPr>
+          <w:rFonts w:ascii="Aptos" w:eastAsia="Aptos" w:hAnsi="Aptos" w:cs="Aptos"/>
+          <w:b/>
+          <w:bCs/>
+        </w:rPr>
+        <w:t>S</w:t>
+      </w:r>
+      <w:r>
+        <w:rPr>
+          <w:rFonts w:ascii="Aptos" w:eastAsia="Aptos" w:hAnsi="Aptos" w:cs="Aptos"/>
+          <w:b/>
+          <w:bCs/>
+        </w:rPr>
+        <w:t>ite</w:t>
+      </w:r>
+      <w:r>
+        <w:rPr>
+          <w:rFonts w:ascii="Aptos" w:eastAsia="Aptos" w:hAnsi="Aptos" w:cs="Aptos"/>
+          <w:b/>
+          <w:bCs/>
+        </w:rPr>
+        <w:t>:</w:t>
+      </w:r>
+    </w:p>
+    <w:p>
+      <w:pPr>
+        <w:pStyle w:val="ListParagraph"/>
+        <w:numPr>
+          <w:ilvl w:val="1"/>
+          <w:numId w:val="1"/>
+        </w:numPr>
+        <w:spacing w:line="360" w:lineRule="auto"/>
+        <w:jc w:val="both"/>
+        <w:rPr>
+          <w:rFonts w:ascii="Aptos" w:eastAsia="Aptos" w:hAnsi="Aptos" w:cs="Aptos"/>
+        </w:rPr>
+      </w:pPr>
+      <w:r>
+        <w:rPr>
+          <w:rFonts w:ascii="Aptos" w:eastAsia="Aptos" w:hAnsi="Aptos" w:cs="Aptos"/>
+        </w:rPr>
+        <w:t>Hospedado dentro da VM;</w:t>
+      </w:r>
+    </w:p>
+    <w:p>
+      <w:pPr>
+        <w:pStyle w:val="ListParagraph"/>
+        <w:numPr>
+          <w:ilvl w:val="1"/>
+          <w:numId w:val="1"/>
+        </w:numPr>
+        <w:spacing w:line="360" w:lineRule="auto"/>
+        <w:jc w:val="both"/>
+        <w:rPr>
+          <w:rFonts w:ascii="Aptos" w:eastAsia="Aptos" w:hAnsi="Aptos" w:cs="Aptos"/>
+          <w:lang w:val="pt-BR"/>
+        </w:rPr>
+      </w:pPr>
+      <w:r>
+        <w:rPr>
+          <w:rFonts w:ascii="Aptos" w:eastAsia="Aptos" w:hAnsi="Aptos" w:cs="Aptos"/>
+          <w:lang w:val="pt-BR"/>
+        </w:rPr>
+        <w:t>Desenvolvido com HTML, CSS e JS;</w:t>
+      </w:r>
+    </w:p>
+    <w:p>
+      <w:pPr>
+        <w:pStyle w:val="ListParagraph"/>
+        <w:numPr>
+          <w:ilvl w:val="1"/>
+          <w:numId w:val="1"/>
+        </w:numPr>
+        <w:spacing w:line="360" w:lineRule="auto"/>
+        <w:jc w:val="both"/>
+        <w:rPr>
+          <w:rFonts w:ascii="Aptos" w:eastAsia="Aptos" w:hAnsi="Aptos" w:cs="Aptos"/>
+          <w:lang w:val="pt-BR"/>
+        </w:rPr>
+      </w:pPr>
+      <w:r>
+        <w:rPr>
+          <w:rFonts w:ascii="Aptos" w:eastAsia="Aptos" w:hAnsi="Aptos" w:cs="Aptos"/>
+          <w:lang w:val="pt-BR"/>
+        </w:rPr>
+        <w:t>Ligado à API web-data-</w:t>
+      </w:r>
+      <w:proofErr w:type="spellStart"/>
+      <w:r>
+        <w:rPr>
+          <w:rFonts w:ascii="Aptos" w:eastAsia="Aptos" w:hAnsi="Aptos" w:cs="Aptos"/>
+          <w:lang w:val="pt-BR"/>
+        </w:rPr>
+        <w:t>viz</w:t>
+      </w:r>
+      <w:proofErr w:type="spellEnd"/>
+      <w:r>
+        <w:rPr>
+          <w:rFonts w:ascii="Aptos" w:eastAsia="Aptos" w:hAnsi="Aptos" w:cs="Aptos"/>
+          <w:lang w:val="pt-BR"/>
+        </w:rPr>
+        <w:t>;</w:t>
+      </w:r>
+    </w:p>
+    <w:p>
+      <w:pPr>
+        <w:pStyle w:val="ListParagraph"/>
+        <w:numPr>
+          <w:ilvl w:val="1"/>
+          <w:numId w:val="1"/>
+        </w:numPr>
+        <w:spacing w:line="360" w:lineRule="auto"/>
+        <w:jc w:val="both"/>
+        <w:rPr>
+          <w:rFonts w:ascii="Aptos" w:eastAsia="Aptos" w:hAnsi="Aptos" w:cs="Aptos"/>
+          <w:lang w:val="pt-BR"/>
+        </w:rPr>
+      </w:pPr>
+      <w:r>
+        <w:rPr>
+          <w:rFonts w:ascii="Aptos" w:eastAsia="Aptos" w:hAnsi="Aptos" w:cs="Aptos"/>
+          <w:lang w:val="pt-BR"/>
+        </w:rPr>
+        <w:t>Página principal (</w:t>
+      </w:r>
+      <w:r>
+        <w:rPr>
+          <w:rFonts w:ascii="Aptos" w:eastAsia="Aptos" w:hAnsi="Aptos" w:cs="Aptos"/>
+          <w:lang w:val="pt-BR"/>
+        </w:rPr>
+        <w:t>i</w:t>
+      </w:r>
+      <w:r>
+        <w:rPr>
+          <w:rFonts w:ascii="Aptos" w:eastAsia="Aptos" w:hAnsi="Aptos" w:cs="Aptos"/>
+          <w:lang w:val="pt-BR"/>
+        </w:rPr>
+        <w:t>nd</w:t>
+      </w:r>
+      <w:r>
+        <w:rPr>
+          <w:rFonts w:ascii="Aptos" w:eastAsia="Aptos" w:hAnsi="Aptos" w:cs="Aptos"/>
+          <w:lang w:val="pt-BR"/>
+        </w:rPr>
+        <w:t>ex)</w:t>
+      </w:r>
+      <w:r>
+        <w:rPr>
+          <w:rFonts w:ascii="Aptos" w:eastAsia="Aptos" w:hAnsi="Aptos" w:cs="Aptos"/>
+          <w:lang w:val="pt-BR"/>
+        </w:rPr>
+        <w:t>: fala sobre o projeto e sobre mim;</w:t>
+      </w:r>
+    </w:p>
+    <w:p>
+      <w:pPr>
+        <w:pStyle w:val="ListParagraph"/>
+        <w:numPr>
+          <w:ilvl w:val="1"/>
+          <w:numId w:val="1"/>
+        </w:numPr>
+        <w:spacing w:line="360" w:lineRule="auto"/>
+        <w:jc w:val="both"/>
+        <w:rPr>
+          <w:rFonts w:ascii="Aptos" w:eastAsia="Aptos" w:hAnsi="Aptos" w:cs="Aptos"/>
+          <w:lang w:val="pt-BR"/>
+        </w:rPr>
+      </w:pPr>
+      <w:r>
+        <w:rPr>
+          <w:rFonts w:ascii="Aptos" w:eastAsia="Aptos" w:hAnsi="Aptos" w:cs="Aptos"/>
+          <w:lang w:val="pt-BR"/>
+        </w:rPr>
+        <w:t>Página de cadastro com formulário que valida os dados e os envia ao banco de dados por meio da API web-data-viz;</w:t>
+      </w:r>
+    </w:p>
+    <w:p>
+      <w:pPr>
+        <w:pStyle w:val="ListParagraph"/>
+        <w:numPr>
+          <w:ilvl w:val="1"/>
+          <w:numId w:val="1"/>
+        </w:numPr>
+        <w:spacing w:line="360" w:lineRule="auto"/>
+        <w:jc w:val="both"/>
+        <w:rPr>
+          <w:rFonts w:ascii="Aptos" w:eastAsia="Aptos" w:hAnsi="Aptos" w:cs="Aptos"/>
+          <w:lang w:val="pt-BR"/>
+        </w:rPr>
+      </w:pPr>
+      <w:r>
+        <w:rPr>
+          <w:rFonts w:ascii="Aptos" w:eastAsia="Aptos" w:hAnsi="Aptos" w:cs="Aptos"/>
+          <w:lang w:val="pt-BR"/>
+        </w:rPr>
+        <w:t>Página de login que valida o e-mail e a senha para buscar os dados registrados no banco de dados;</w:t>
+      </w:r>
+    </w:p>
+    <w:p>
+      <w:pPr>
+        <w:pStyle w:val="ListParagraph"/>
+        <w:numPr>
+          <w:ilvl w:val="1"/>
+          <w:numId w:val="1"/>
+        </w:numPr>
+        <w:spacing w:line="360" w:lineRule="auto"/>
+        <w:jc w:val="both"/>
+        <w:rPr>
+          <w:rFonts w:ascii="Aptos" w:eastAsia="Aptos" w:hAnsi="Aptos" w:cs="Aptos"/>
+          <w:lang w:val="pt-BR"/>
+        </w:rPr>
+      </w:pPr>
+      <w:r>
+        <w:rPr>
+          <w:rFonts w:ascii="Aptos" w:eastAsia="Aptos" w:hAnsi="Aptos" w:cs="Aptos"/>
+          <w:lang w:val="pt-BR"/>
+        </w:rPr>
+        <w:lastRenderedPageBreak/>
+        <w:t>Página do dashboard com gráficos pessoais, de acordo com as respostas do questionário</w:t>
+      </w:r>
+      <w:r>
+        <w:rPr>
+          <w:rFonts w:ascii="Aptos" w:eastAsia="Aptos" w:hAnsi="Aptos" w:cs="Aptos"/>
+          <w:lang w:val="pt-BR"/>
+        </w:rPr>
+        <w:t xml:space="preserve"> (utiliza a biblioteca ChartJS)</w:t>
+      </w:r>
+      <w:r>
+        <w:rPr>
+          <w:rFonts w:ascii="Aptos" w:eastAsia="Aptos" w:hAnsi="Aptos" w:cs="Aptos"/>
+          <w:lang w:val="pt-BR"/>
+        </w:rPr>
+        <w:t>.</w:t>
+      </w:r>
+    </w:p>
+    <w:p>
+      <w:pPr>
+        <w:spacing w:line="360" w:lineRule="auto"/>
+        <w:jc w:val="both"/>
+        <w:rPr>
+          <w:rFonts w:ascii="Aptos" w:eastAsia="Aptos" w:hAnsi="Aptos" w:cs="Aptos"/>
+          <w:lang w:val="pt-BR"/>
+        </w:rPr>
+      </w:pPr>
+    </w:p>
+    <w:p>
+      <w:pPr>
+        <w:pStyle w:val="uipink12"/>
+        <w:jc w:val="both"/>
+      </w:pPr>
+      <w:bookmarkStart w:id="6" w:name="_Toc565149094"/>
+      <w:r>
+        <w:t>LIMITES:</w:t>
+      </w:r>
+      <w:bookmarkEnd w:id="6"/>
+    </w:p>
+    <w:p>
+      <w:pPr>
+        <w:jc w:val="both"/>
+      </w:pPr>
+    </w:p>
+    <w:p>
+      <w:pPr>
+        <w:pStyle w:val="ListParagraph"/>
+        <w:numPr>
+          <w:ilvl w:val="0"/>
+          <w:numId w:val="2"/>
+        </w:numPr>
+        <w:spacing w:line="360" w:lineRule="auto"/>
+        <w:jc w:val="both"/>
+        <w:rPr>
+          <w:rFonts w:ascii="Aptos" w:eastAsia="Aptos" w:hAnsi="Aptos" w:cs="Aptos"/>
+          <w:lang w:val="pt-BR"/>
+        </w:rPr>
+      </w:pPr>
+      <w:r>
+        <w:rPr>
+          <w:rFonts w:ascii="Aptos" w:eastAsia="Aptos" w:hAnsi="Aptos" w:cs="Aptos"/>
+          <w:lang w:val="pt-BR"/>
+        </w:rPr>
+        <w:t>O site recebe o e</w:t>
+      </w:r>
+      <w:r>
+        <w:rPr>
+          <w:rFonts w:ascii="Aptos" w:eastAsia="Aptos" w:hAnsi="Aptos" w:cs="Aptos"/>
+          <w:lang w:val="pt-BR"/>
+        </w:rPr>
+        <w:t>-</w:t>
+      </w:r>
+      <w:r>
+        <w:rPr>
+          <w:rFonts w:ascii="Aptos" w:eastAsia="Aptos" w:hAnsi="Aptos" w:cs="Aptos"/>
+          <w:lang w:val="pt-BR"/>
+        </w:rPr>
+        <w:t>mail e a senha do usuário e os guarda no banco de dados;</w:t>
+      </w:r>
+    </w:p>
+    <w:p>
+      <w:pPr>
+        <w:pStyle w:val="ListParagraph"/>
+        <w:numPr>
+          <w:ilvl w:val="0"/>
+          <w:numId w:val="2"/>
+        </w:numPr>
+        <w:spacing w:line="360" w:lineRule="auto"/>
+        <w:jc w:val="both"/>
+        <w:rPr>
+          <w:rFonts w:ascii="Aptos" w:eastAsia="Aptos" w:hAnsi="Aptos" w:cs="Aptos"/>
+          <w:lang w:val="pt-BR"/>
+        </w:rPr>
+      </w:pPr>
+      <w:r>
+        <w:rPr>
+          <w:rFonts w:ascii="Aptos" w:eastAsia="Aptos" w:hAnsi="Aptos" w:cs="Aptos"/>
+          <w:lang w:val="pt-BR"/>
+        </w:rPr>
+        <w:t>O site não envia e-mails para os usuários;</w:t>
+      </w:r>
+    </w:p>
+    <w:p>
+      <w:pPr>
+        <w:pStyle w:val="ListParagraph"/>
+        <w:numPr>
+          <w:ilvl w:val="0"/>
+          <w:numId w:val="2"/>
+        </w:numPr>
+        <w:spacing w:line="360" w:lineRule="auto"/>
+        <w:jc w:val="both"/>
+        <w:rPr>
+          <w:rFonts w:ascii="Aptos" w:eastAsia="Aptos" w:hAnsi="Aptos" w:cs="Aptos"/>
+          <w:lang w:val="pt-BR"/>
+        </w:rPr>
+      </w:pPr>
+      <w:r>
+        <w:rPr>
+          <w:rFonts w:ascii="Aptos" w:eastAsia="Aptos" w:hAnsi="Aptos" w:cs="Aptos"/>
+          <w:lang w:val="pt-BR"/>
+        </w:rPr>
+        <w:t>O único lugar onde o usuário tem acesso ao dashboard é na página do usuário, após a realização do login.</w:t>
+      </w:r>
+    </w:p>
+    <w:p>
+      <w:pPr>
+        <w:pStyle w:val="uipink12"/>
+        <w:jc w:val="both"/>
+        <w:rPr>
+          <w:rFonts w:eastAsia="Aptos"/>
+          <w:lang w:val="pt-BR"/>
+        </w:rPr>
+      </w:pPr>
+    </w:p>
+    <w:p>
+      <w:pPr>
+        <w:pStyle w:val="uipink12"/>
+        <w:jc w:val="both"/>
+      </w:pPr>
+      <w:bookmarkStart w:id="7" w:name="_Toc1267793420"/>
+      <w:r>
+        <w:t>PREMISSAS:</w:t>
+      </w:r>
+      <w:bookmarkEnd w:id="7"/>
+    </w:p>
+    <w:p>
+      <w:pPr>
+        <w:jc w:val="both"/>
+      </w:pPr>
+    </w:p>
+    <w:p>
+      <w:pPr>
+        <w:pStyle w:val="ListParagraph"/>
+        <w:numPr>
+          <w:ilvl w:val="0"/>
+          <w:numId w:val="4"/>
+        </w:numPr>
+        <w:spacing w:line="360" w:lineRule="auto"/>
+        <w:jc w:val="both"/>
+        <w:rPr>
+          <w:rFonts w:ascii="Aptos" w:eastAsia="Aptos" w:hAnsi="Aptos" w:cs="Aptos"/>
+          <w:lang w:val="pt-BR"/>
+        </w:rPr>
+      </w:pPr>
+      <w:r>
+        <w:rPr>
+          <w:rFonts w:ascii="Aptos" w:eastAsia="Aptos" w:hAnsi="Aptos" w:cs="Aptos"/>
+          <w:lang w:val="pt-BR"/>
+        </w:rPr>
+        <w:t>O usuário tem acesso à um computador;</w:t>
+      </w:r>
+    </w:p>
+    <w:p>
+      <w:pPr>
+        <w:pStyle w:val="ListParagraph"/>
+        <w:numPr>
+          <w:ilvl w:val="0"/>
+          <w:numId w:val="4"/>
+        </w:numPr>
+        <w:spacing w:line="360" w:lineRule="auto"/>
+        <w:jc w:val="both"/>
+        <w:rPr>
+          <w:rFonts w:ascii="Aptos" w:eastAsia="Aptos" w:hAnsi="Aptos" w:cs="Aptos"/>
+          <w:lang w:val="pt-BR"/>
+        </w:rPr>
+      </w:pPr>
+      <w:r>
+        <w:rPr>
+          <w:rFonts w:ascii="Aptos" w:eastAsia="Aptos" w:hAnsi="Aptos" w:cs="Aptos"/>
+          <w:lang w:val="pt-BR"/>
+        </w:rPr>
+        <w:t>O usuário tem um e-mail para a realização do cadastro;</w:t>
+      </w:r>
+    </w:p>
+    <w:p>
+      <w:pPr>
+        <w:pStyle w:val="ListParagraph"/>
+        <w:numPr>
+          <w:ilvl w:val="0"/>
+          <w:numId w:val="4"/>
+        </w:numPr>
+        <w:spacing w:line="360" w:lineRule="auto"/>
+        <w:jc w:val="both"/>
+        <w:rPr>
+          <w:rFonts w:ascii="Aptos" w:eastAsia="Aptos" w:hAnsi="Aptos" w:cs="Aptos"/>
+          <w:lang w:val="pt-BR"/>
+        </w:rPr>
+      </w:pPr>
+      <w:r>
+        <w:rPr>
+          <w:rFonts w:ascii="Aptos" w:eastAsia="Aptos" w:hAnsi="Aptos" w:cs="Aptos"/>
+          <w:lang w:val="pt-BR"/>
+        </w:rPr>
+        <w:t>O usuário sabe sua senha;</w:t>
+      </w:r>
+    </w:p>
+    <w:p>
+      <w:pPr>
+        <w:pStyle w:val="ListParagraph"/>
+        <w:numPr>
+          <w:ilvl w:val="0"/>
+          <w:numId w:val="4"/>
+        </w:numPr>
+        <w:spacing w:line="360" w:lineRule="auto"/>
+        <w:jc w:val="both"/>
+        <w:rPr>
+          <w:rFonts w:ascii="Aptos" w:eastAsia="Aptos" w:hAnsi="Aptos" w:cs="Aptos"/>
+          <w:lang w:val="pt-BR"/>
+        </w:rPr>
+      </w:pPr>
+      <w:r>
+        <w:rPr>
+          <w:rFonts w:ascii="Aptos" w:eastAsia="Aptos" w:hAnsi="Aptos" w:cs="Aptos"/>
+          <w:lang w:val="pt-BR"/>
+        </w:rPr>
+        <w:t>O usuário compreendeu como funciona o questionário</w:t>
+      </w:r>
+      <w:r>
+        <w:rPr>
+          <w:rFonts w:ascii="Aptos" w:eastAsia="Aptos" w:hAnsi="Aptos" w:cs="Aptos"/>
+          <w:lang w:val="pt-BR"/>
+        </w:rPr>
+        <w:t>.</w:t>
+      </w:r>
+    </w:p>
+    <w:p>
+      <w:pPr>
+        <w:spacing w:line="360" w:lineRule="auto"/>
+        <w:jc w:val="both"/>
+        <w:rPr>
+          <w:rFonts w:ascii="Aptos" w:eastAsia="Aptos" w:hAnsi="Aptos" w:cs="Aptos"/>
+          <w:lang w:val="pt-BR"/>
+        </w:rPr>
+      </w:pPr>
+    </w:p>
+    <w:p>
+      <w:pPr>
+        <w:pStyle w:val="uipink12"/>
+        <w:jc w:val="both"/>
+      </w:pPr>
+      <w:bookmarkStart w:id="8" w:name="_Toc734155925"/>
+      <w:r>
+        <w:t>RESTRIÇÕES:</w:t>
+      </w:r>
+      <w:bookmarkEnd w:id="8"/>
+    </w:p>
+    <w:p>
+      <w:pPr>
+        <w:jc w:val="both"/>
+      </w:pPr>
+    </w:p>
+    <w:p>
+      <w:pPr>
+        <w:pStyle w:val="ListParagraph"/>
+        <w:numPr>
+          <w:ilvl w:val="0"/>
+          <w:numId w:val="3"/>
+        </w:numPr>
+        <w:spacing w:line="360" w:lineRule="auto"/>
+        <w:jc w:val="both"/>
+        <w:rPr>
+          <w:rFonts w:ascii="Aptos" w:eastAsia="Aptos" w:hAnsi="Aptos" w:cs="Aptos"/>
+          <w:lang w:val="pt-BR"/>
+        </w:rPr>
+      </w:pPr>
+      <w:r>
+        <w:rPr>
+          <w:rFonts w:ascii="Aptos" w:eastAsia="Aptos" w:hAnsi="Aptos" w:cs="Aptos"/>
+          <w:lang w:val="pt-BR"/>
+        </w:rPr>
+        <w:t>Vou utilizar o MySQL Server dentro da VM com SO Lubuntu;</w:t>
+      </w:r>
+    </w:p>
+    <w:p>
+      <w:pPr>
+        <w:pStyle w:val="ListParagraph"/>
+        <w:numPr>
+          <w:ilvl w:val="0"/>
+          <w:numId w:val="3"/>
+        </w:numPr>
+        <w:spacing w:line="360" w:lineRule="auto"/>
+        <w:jc w:val="both"/>
+        <w:rPr>
+          <w:rFonts w:ascii="Aptos" w:eastAsia="Aptos" w:hAnsi="Aptos" w:cs="Aptos"/>
+          <w:lang w:val="pt-BR"/>
+        </w:rPr>
+      </w:pPr>
+      <w:r>
+        <w:rPr>
+          <w:rFonts w:ascii="Aptos" w:eastAsia="Aptos" w:hAnsi="Aptos" w:cs="Aptos"/>
+          <w:lang w:val="pt-BR"/>
+        </w:rPr>
+        <w:t>Vou utilizar os conhecimentos técnicos</w:t>
+      </w:r>
+      <w:r>
+        <w:rPr>
+          <w:rFonts w:ascii="Aptos" w:eastAsia="Aptos" w:hAnsi="Aptos" w:cs="Aptos"/>
+          <w:lang w:val="pt-BR"/>
+        </w:rPr>
+        <w:t xml:space="preserve"> e teóricos</w:t>
+      </w:r>
+      <w:r>
+        <w:rPr>
+          <w:rFonts w:ascii="Aptos" w:eastAsia="Aptos" w:hAnsi="Aptos" w:cs="Aptos"/>
+          <w:lang w:val="pt-BR"/>
+        </w:rPr>
+        <w:t xml:space="preserve"> adquiridos até o momento </w:t>
+      </w:r>
+      <w:r>
+        <w:rPr>
+          <w:rFonts w:ascii="Aptos" w:eastAsia="Aptos" w:hAnsi="Aptos" w:cs="Aptos"/>
+          <w:lang w:val="pt-BR"/>
+        </w:rPr>
+        <w:t>nas disciplinas de</w:t>
+      </w:r>
+      <w:r>
+        <w:rPr>
+          <w:rFonts w:ascii="Aptos" w:eastAsia="Aptos" w:hAnsi="Aptos" w:cs="Aptos"/>
+          <w:lang w:val="pt-BR"/>
+        </w:rPr>
+        <w:t xml:space="preserve"> Algoritmos, Arquitetura Computacional, Banco de </w:t>
+      </w:r>
+      <w:r>
+        <w:rPr>
+          <w:rFonts w:ascii="Aptos" w:eastAsia="Aptos" w:hAnsi="Aptos" w:cs="Aptos"/>
+          <w:lang w:val="pt-BR"/>
+        </w:rPr>
+        <w:t>Dados, Introdução a Sistemas Operacionais, P</w:t>
+      </w:r>
+      <w:r>
+        <w:rPr>
+          <w:rFonts w:ascii="Aptos" w:eastAsia="Aptos" w:hAnsi="Aptos" w:cs="Aptos"/>
+          <w:lang w:val="pt-BR"/>
+        </w:rPr>
+        <w:t>esquisa e Inovação, Socioemocional e Tecnologia da Informação</w:t>
+      </w:r>
+      <w:r>
+        <w:rPr>
+          <w:rFonts w:ascii="Aptos" w:eastAsia="Aptos" w:hAnsi="Aptos" w:cs="Aptos"/>
+          <w:lang w:val="pt-BR"/>
+        </w:rPr>
+        <w:t>;</w:t>
+      </w:r>
+    </w:p>
+    <w:p>
+      <w:pPr>
+        <w:pStyle w:val="ListParagraph"/>
+        <w:numPr>
+          <w:ilvl w:val="0"/>
+          <w:numId w:val="3"/>
+        </w:numPr>
+        <w:spacing w:line="360" w:lineRule="auto"/>
+        <w:jc w:val="both"/>
+        <w:rPr>
+          <w:rFonts w:ascii="Aptos" w:eastAsia="Aptos" w:hAnsi="Aptos" w:cs="Aptos"/>
+          <w:lang w:val="pt-BR"/>
+        </w:rPr>
+      </w:pPr>
+      <w:r>
+        <w:rPr>
+          <w:rFonts w:ascii="Aptos" w:eastAsia="Aptos" w:hAnsi="Aptos" w:cs="Aptos"/>
+          <w:lang w:val="pt-BR"/>
+        </w:rPr>
+        <w:t>Vou utiliza a API web-data-viz fornecida pela disciplina de PI</w:t>
+      </w:r>
+      <w:r>
+        <w:rPr>
+          <w:rFonts w:ascii="Aptos" w:eastAsia="Aptos" w:hAnsi="Aptos" w:cs="Aptos"/>
+          <w:lang w:val="pt-BR"/>
+        </w:rPr>
+        <w:t>;</w:t>
+      </w:r>
+    </w:p>
+    <w:p>
+      <w:pPr>
+        <w:pStyle w:val="ListParagraph"/>
+        <w:numPr>
+          <w:ilvl w:val="0"/>
+          <w:numId w:val="3"/>
+        </w:numPr>
+        <w:spacing w:line="360" w:lineRule="auto"/>
+        <w:jc w:val="both"/>
+        <w:rPr>
+          <w:rFonts w:ascii="Aptos" w:eastAsia="Aptos" w:hAnsi="Aptos" w:cs="Aptos"/>
+          <w:lang w:val="pt-BR"/>
+        </w:rPr>
+      </w:pPr>
+      <w:r>
+        <w:rPr>
+          <w:rFonts w:ascii="Aptos" w:eastAsia="Aptos" w:hAnsi="Aptos" w:cs="Aptos"/>
+          <w:lang w:val="pt-BR"/>
+        </w:rPr>
+        <w:t xml:space="preserve">Tenho até o dia 24 de novembro de 2025 para completar o projeto, pois as apresentações </w:t>
+      </w:r>
+      <w:r>
+        <w:rPr>
+          <w:rFonts w:ascii="Aptos" w:eastAsia="Aptos" w:hAnsi="Aptos" w:cs="Aptos"/>
+          <w:lang w:val="pt-BR"/>
+        </w:rPr>
+        <w:t>i</w:t>
+      </w:r>
+      <w:r>
+        <w:rPr>
+          <w:rFonts w:ascii="Aptos" w:eastAsia="Aptos" w:hAnsi="Aptos" w:cs="Aptos"/>
+          <w:lang w:val="pt-BR"/>
+        </w:rPr>
+        <w:t xml:space="preserve">niciam nesta </w:t>
+      </w:r>
+      <w:r>
+        <w:rPr>
+          <w:rFonts w:ascii="Aptos" w:eastAsia="Aptos" w:hAnsi="Aptos" w:cs="Aptos"/>
+          <w:lang w:val="pt-BR"/>
+        </w:rPr>
+        <w:t>data.</w:t>
+      </w:r>
+    </w:p>
+    <w:p>
+      <w:pPr>
+        <w:rPr>
+          <w:b/>
+          <w:bCs/>
+          <w:i/>
+          <w:iCs/>
           <w:color w:val="F80863"/>
-          <w:sz w:val="28"/>
-          <w:szCs w:val="28"/>
+          <w:u w:val="single"/>
+          <w:lang w:val="pt-BR"/>
           <w14:textOutline w14:w="0" w14:cap="flat" w14:cmpd="sng" w14:algn="ctr">
             <w14:noFill/>
             <w14:prstDash w14:val="solid"/>
@@ -1984,455 +3771,8 @@
             <w14:bevelT w14:w="25400" w14:h="38100" w14:prst="circle"/>
           </w14:props3d>
         </w:rPr>
-        <w:t>:</w:t>
-      </w:r>
-    </w:p>
-    <w:p>
-      <w:pPr>
-        <w:jc w:val="both"/>
-        <w:rPr>
-          <w:lang w:val="pt-BR"/>
-        </w:rPr>
-      </w:pPr>
-    </w:p>
-    <w:p>
-      <w:pPr>
-        <w:spacing w:line="360" w:lineRule="auto"/>
-        <w:ind w:firstLine="720"/>
-        <w:jc w:val="both"/>
-        <w:rPr>
-          <w:lang w:val="pt-BR"/>
-        </w:rPr>
-      </w:pPr>
-      <w:r>
-        <w:rPr>
-          <w:lang w:val="pt-BR"/>
-        </w:rPr>
-        <w:t>O projeto tem como objetivo</w:t>
-      </w:r>
-      <w:r>
-        <w:rPr>
-          <w:lang w:val="pt-BR"/>
-        </w:rPr>
-        <w:t xml:space="preserve"> mostrar em um site informativo sobre</w:t>
-      </w:r>
-      <w:r>
-        <w:rPr>
-          <w:lang w:val="pt-BR"/>
-        </w:rPr>
-        <w:t xml:space="preserve"> opções de locais</w:t>
-      </w:r>
-      <w:r>
-        <w:rPr>
-          <w:lang w:val="pt-BR"/>
-        </w:rPr>
-        <w:t xml:space="preserve"> e o que fazer, comer e comprar</w:t>
-      </w:r>
-      <w:r>
-        <w:rPr>
-          <w:lang w:val="pt-BR"/>
-        </w:rPr>
-        <w:t xml:space="preserve"> no Japão. </w:t>
-      </w:r>
-      <w:r>
-        <w:rPr>
-          <w:lang w:val="pt-BR"/>
-        </w:rPr>
-        <w:t>Apresentando</w:t>
-      </w:r>
-      <w:r>
-        <w:rPr>
-          <w:lang w:val="pt-BR"/>
-        </w:rPr>
-        <w:t xml:space="preserve"> as atividades que foram mais agregadoras</w:t>
-      </w:r>
-      <w:r>
-        <w:rPr>
-          <w:lang w:val="pt-BR"/>
-        </w:rPr>
-        <w:t xml:space="preserve">, divertidas e especiais para mim, a fim de proporcionar um guia de possibilidades para os usuários. </w:t>
-      </w:r>
-      <w:r>
-        <w:rPr>
-          <w:lang w:val="pt-BR"/>
-        </w:rPr>
-        <w:t>Ao completar um questionário, o usuário terá acesso a um dashboard pessoal para saber uma estimativa de valores</w:t>
-      </w:r>
-      <w:r>
-        <w:rPr>
-          <w:lang w:val="pt-BR"/>
-        </w:rPr>
-        <w:t xml:space="preserve"> e época do ano</w:t>
-      </w:r>
-      <w:r>
-        <w:rPr>
-          <w:lang w:val="pt-BR"/>
-        </w:rPr>
-        <w:t xml:space="preserve"> </w:t>
-      </w:r>
-      <w:r>
-        <w:rPr>
-          <w:lang w:val="pt-BR"/>
-        </w:rPr>
-        <w:t xml:space="preserve">para saber quando ir </w:t>
-      </w:r>
-      <w:r>
-        <w:rPr>
-          <w:lang w:val="pt-BR"/>
-        </w:rPr>
-        <w:t xml:space="preserve">e quanto </w:t>
-      </w:r>
-      <w:r>
-        <w:rPr>
-          <w:lang w:val="pt-BR"/>
-        </w:rPr>
-        <w:t>dinheiro falta</w:t>
-      </w:r>
-      <w:r>
-        <w:rPr>
-          <w:lang w:val="pt-BR"/>
-        </w:rPr>
-        <w:t xml:space="preserve"> para poder realizar uma viagem ao Jap</w:t>
-      </w:r>
-      <w:r>
-        <w:rPr>
-          <w:lang w:val="pt-BR"/>
-        </w:rPr>
-        <w:t>ão.</w:t>
-      </w:r>
-    </w:p>
-    <w:p>
-      <w:pPr>
-        <w:spacing w:line="360" w:lineRule="auto"/>
-        <w:ind w:firstLine="720"/>
-        <w:jc w:val="both"/>
-        <w:rPr>
-          <w:lang w:val="pt-BR"/>
-        </w:rPr>
-      </w:pPr>
-      <w:r>
-        <w:rPr>
-          <w:lang w:val="pt-BR"/>
-        </w:rPr>
-        <w:t xml:space="preserve">Tenho até o dia 24 de novembro de 2025 para completar o projeto, integrando </w:t>
-      </w:r>
-      <w:r>
-        <w:rPr>
-          <w:lang w:val="pt-BR"/>
-        </w:rPr>
-        <w:t>o site com o banco de dados dentro da VM via API web-data-viz</w:t>
-      </w:r>
-      <w:r>
-        <w:rPr>
-          <w:lang w:val="pt-BR"/>
-        </w:rPr>
-        <w:t>, com documentação e slides da apresentação finalizados.</w:t>
-      </w:r>
-    </w:p>
-    <w:p>
-      <w:pPr>
-        <w:spacing w:line="360" w:lineRule="auto"/>
-        <w:ind w:firstLine="720"/>
-        <w:jc w:val="both"/>
-        <w:rPr>
-          <w:lang w:val="pt-BR"/>
-        </w:rPr>
-      </w:pPr>
-    </w:p>
-    <w:p>
-      <w:pPr>
-        <w:jc w:val="both"/>
-        <w:rPr>
-          <w:b/>
-          <w:bCs/>
-          <w:color w:val="F80863"/>
-          <w:sz w:val="28"/>
-          <w:szCs w:val="28"/>
-          <w14:textOutline w14:w="0" w14:cap="flat" w14:cmpd="sng" w14:algn="ctr">
-            <w14:noFill/>
-            <w14:prstDash w14:val="solid"/>
-            <w14:round/>
-          </w14:textOutline>
-          <w14:textFill>
-            <w14:gradFill>
-              <w14:gsLst>
-                <w14:gs w14:pos="0">
-                  <w14:srgbClr w14:val="F80863">
-                    <w14:alpha w14:val="26000"/>
-                    <w14:lumMod w14:val="68000"/>
-                    <w14:lumOff w14:val="32000"/>
-                  </w14:srgbClr>
-                </w14:gs>
-                <w14:gs w14:pos="74000">
-                  <w14:schemeClr w14:val="accent5">
-                    <w14:lumMod w14:val="45000"/>
-                    <w14:lumOff w14:val="55000"/>
-                  </w14:schemeClr>
-                </w14:gs>
-                <w14:gs w14:pos="83000">
-                  <w14:schemeClr w14:val="accent5">
-                    <w14:lumMod w14:val="45000"/>
-                    <w14:lumOff w14:val="55000"/>
-                  </w14:schemeClr>
-                </w14:gs>
-                <w14:gs w14:pos="100000">
-                  <w14:schemeClr w14:val="accent5">
-                    <w14:lumMod w14:val="30000"/>
-                    <w14:lumOff w14:val="70000"/>
-                  </w14:schemeClr>
-                </w14:gs>
-              </w14:gsLst>
-              <w14:lin w14:ang="16200000" w14:scaled="0"/>
-            </w14:gradFill>
-          </w14:textFill>
-          <w14:props3d w14:extrusionH="57150" w14:contourW="0" w14:prstMaterial="softEdge">
-            <w14:bevelT w14:w="25400" w14:h="38100" w14:prst="circle"/>
-          </w14:props3d>
-        </w:rPr>
-      </w:pPr>
-      <w:bookmarkStart w:id="3" w:name="_Toc333576520"/>
-      <w:r>
-        <w:rPr>
-          <w:b/>
-          <w:bCs/>
-          <w:color w:val="F80863"/>
-          <w:sz w:val="28"/>
-          <w:szCs w:val="28"/>
-          <w14:textOutline w14:w="0" w14:cap="flat" w14:cmpd="sng" w14:algn="ctr">
-            <w14:noFill/>
-            <w14:prstDash w14:val="solid"/>
-            <w14:round/>
-          </w14:textOutline>
-          <w14:textFill>
-            <w14:gradFill>
-              <w14:gsLst>
-                <w14:gs w14:pos="0">
-                  <w14:srgbClr w14:val="F80863">
-                    <w14:alpha w14:val="26000"/>
-                    <w14:lumMod w14:val="68000"/>
-                    <w14:lumOff w14:val="32000"/>
-                  </w14:srgbClr>
-                </w14:gs>
-                <w14:gs w14:pos="74000">
-                  <w14:schemeClr w14:val="accent5">
-                    <w14:lumMod w14:val="45000"/>
-                    <w14:lumOff w14:val="55000"/>
-                  </w14:schemeClr>
-                </w14:gs>
-                <w14:gs w14:pos="83000">
-                  <w14:schemeClr w14:val="accent5">
-                    <w14:lumMod w14:val="45000"/>
-                    <w14:lumOff w14:val="55000"/>
-                  </w14:schemeClr>
-                </w14:gs>
-                <w14:gs w14:pos="100000">
-                  <w14:schemeClr w14:val="accent5">
-                    <w14:lumMod w14:val="30000"/>
-                    <w14:lumOff w14:val="70000"/>
-                  </w14:schemeClr>
-                </w14:gs>
-              </w14:gsLst>
-              <w14:lin w14:ang="16200000" w14:scaled="0"/>
-            </w14:gradFill>
-          </w14:textFill>
-          <w14:props3d w14:extrusionH="57150" w14:contourW="0" w14:prstMaterial="softEdge">
-            <w14:bevelT w14:w="25400" w14:h="38100" w14:prst="circle"/>
-          </w14:props3d>
-        </w:rPr>
-        <w:t>JUSTIFICATIVA</w:t>
-      </w:r>
-      <w:bookmarkEnd w:id="3"/>
-      <w:r>
-        <w:rPr>
-          <w:b/>
-          <w:bCs/>
-          <w:color w:val="F80863"/>
-          <w:sz w:val="28"/>
-          <w:szCs w:val="28"/>
-          <w14:textOutline w14:w="0" w14:cap="flat" w14:cmpd="sng" w14:algn="ctr">
-            <w14:noFill/>
-            <w14:prstDash w14:val="solid"/>
-            <w14:round/>
-          </w14:textOutline>
-          <w14:textFill>
-            <w14:gradFill>
-              <w14:gsLst>
-                <w14:gs w14:pos="0">
-                  <w14:srgbClr w14:val="F80863">
-                    <w14:alpha w14:val="26000"/>
-                    <w14:lumMod w14:val="68000"/>
-                    <w14:lumOff w14:val="32000"/>
-                  </w14:srgbClr>
-                </w14:gs>
-                <w14:gs w14:pos="74000">
-                  <w14:schemeClr w14:val="accent5">
-                    <w14:lumMod w14:val="45000"/>
-                    <w14:lumOff w14:val="55000"/>
-                  </w14:schemeClr>
-                </w14:gs>
-                <w14:gs w14:pos="83000">
-                  <w14:schemeClr w14:val="accent5">
-                    <w14:lumMod w14:val="45000"/>
-                    <w14:lumOff w14:val="55000"/>
-                  </w14:schemeClr>
-                </w14:gs>
-                <w14:gs w14:pos="100000">
-                  <w14:schemeClr w14:val="accent5">
-                    <w14:lumMod w14:val="30000"/>
-                    <w14:lumOff w14:val="70000"/>
-                  </w14:schemeClr>
-                </w14:gs>
-              </w14:gsLst>
-              <w14:lin w14:ang="16200000" w14:scaled="0"/>
-            </w14:gradFill>
-          </w14:textFill>
-          <w14:props3d w14:extrusionH="57150" w14:contourW="0" w14:prstMaterial="softEdge">
-            <w14:bevelT w14:w="25400" w14:h="38100" w14:prst="circle"/>
-          </w14:props3d>
-        </w:rPr>
-        <w:t>:</w:t>
-      </w:r>
-    </w:p>
-    <w:p>
-      <w:pPr>
-        <w:jc w:val="both"/>
-        <w:rPr>
-          <w:lang w:val="pt-BR"/>
-        </w:rPr>
-      </w:pPr>
-    </w:p>
-    <w:p>
-      <w:pPr>
-        <w:spacing w:line="360" w:lineRule="auto"/>
-        <w:ind w:firstLine="720"/>
-        <w:jc w:val="both"/>
-        <w:rPr>
-          <w:lang w:val="pt-BR"/>
-        </w:rPr>
-      </w:pPr>
-      <w:r>
-        <w:rPr>
-          <w:lang w:val="pt-BR"/>
-        </w:rPr>
-        <w:t xml:space="preserve">Viajar </w:t>
-      </w:r>
-      <w:r>
-        <w:rPr>
-          <w:lang w:val="pt-BR"/>
-        </w:rPr>
-        <w:t xml:space="preserve">abre caminho para novas experiências, </w:t>
-      </w:r>
-      <w:r>
-        <w:rPr>
-          <w:lang w:val="pt-BR"/>
-        </w:rPr>
-        <w:t xml:space="preserve">faz bem para a mente e </w:t>
-      </w:r>
-      <w:r>
-        <w:rPr>
-          <w:lang w:val="pt-BR"/>
-        </w:rPr>
-        <w:t xml:space="preserve">para o </w:t>
-      </w:r>
-      <w:r>
-        <w:rPr>
-          <w:lang w:val="pt-BR"/>
-        </w:rPr>
-        <w:t>desenvolvimento pessoal, agrega valores e conhecimento</w:t>
-      </w:r>
-      <w:r>
-        <w:rPr>
-          <w:lang w:val="pt-BR"/>
-        </w:rPr>
-        <w:t>, além de</w:t>
-      </w:r>
-      <w:r>
-        <w:rPr>
-          <w:lang w:val="pt-BR"/>
-        </w:rPr>
-        <w:t xml:space="preserve"> ajuda</w:t>
-      </w:r>
-      <w:r>
-        <w:rPr>
-          <w:lang w:val="pt-BR"/>
-        </w:rPr>
-        <w:t>r</w:t>
-      </w:r>
-      <w:r>
-        <w:rPr>
-          <w:lang w:val="pt-BR"/>
-        </w:rPr>
-        <w:t xml:space="preserve"> a relaxar</w:t>
-      </w:r>
-      <w:r>
-        <w:rPr>
-          <w:lang w:val="pt-BR"/>
-        </w:rPr>
-        <w:t xml:space="preserve">, já que você </w:t>
-      </w:r>
-      <w:r>
-        <w:rPr>
-          <w:lang w:val="pt-BR"/>
-        </w:rPr>
-        <w:t>sai da rotina</w:t>
-      </w:r>
-      <w:r>
-        <w:rPr>
-          <w:lang w:val="pt-BR"/>
-        </w:rPr>
-        <w:t xml:space="preserve">. O projeto Nippon Insight visa </w:t>
-      </w:r>
-      <w:r>
-        <w:rPr>
-          <w:lang w:val="pt-BR"/>
-        </w:rPr>
-        <w:t xml:space="preserve">fornecer um guia para </w:t>
-      </w:r>
-      <w:r>
-        <w:rPr>
-          <w:lang w:val="pt-BR"/>
-        </w:rPr>
-        <w:t>ajudar os usu</w:t>
-      </w:r>
-      <w:r>
-        <w:rPr>
-          <w:lang w:val="pt-BR"/>
-        </w:rPr>
-        <w:t xml:space="preserve">ários a planejarem </w:t>
-      </w:r>
-      <w:r>
-        <w:rPr>
-          <w:lang w:val="pt-BR"/>
-        </w:rPr>
-        <w:t xml:space="preserve">um roteiro de viagem </w:t>
-      </w:r>
-      <w:r>
-        <w:rPr>
-          <w:lang w:val="pt-BR"/>
-        </w:rPr>
-        <w:t xml:space="preserve">para conhecer </w:t>
-      </w:r>
-      <w:r>
-        <w:rPr>
-          <w:lang w:val="pt-BR"/>
-        </w:rPr>
-        <w:t>o Japão.</w:t>
-      </w:r>
-      <w:r>
-        <w:rPr>
-          <w:lang w:val="pt-BR"/>
-        </w:rPr>
-        <w:t xml:space="preserve"> </w:t>
-      </w:r>
-    </w:p>
-    <w:p>
-      <w:pPr>
-        <w:spacing w:line="360" w:lineRule="auto"/>
-        <w:jc w:val="both"/>
-        <w:rPr>
-          <w:lang w:val="pt-BR"/>
-        </w:rPr>
-      </w:pPr>
+      </w:pPr>
+      <w:bookmarkStart w:id="9" w:name="_Toc4629065"/>
       <w:r>
         <w:rPr>
           <w:lang w:val="pt-BR"/>
@@ -2442,1244 +3782,18 @@
     </w:p>
     <w:p>
       <w:pPr>
-        <w:jc w:val="both"/>
-        <w:rPr>
-          <w:b/>
-          <w:bCs/>
-          <w:color w:val="F80863"/>
-          <w:sz w:val="28"/>
-          <w:szCs w:val="28"/>
-          <w14:textOutline w14:w="0" w14:cap="flat" w14:cmpd="sng" w14:algn="ctr">
-            <w14:noFill/>
-            <w14:prstDash w14:val="solid"/>
-            <w14:round/>
-          </w14:textOutline>
-          <w14:textFill>
-            <w14:gradFill>
-              <w14:gsLst>
-                <w14:gs w14:pos="0">
-                  <w14:srgbClr w14:val="F80863">
-                    <w14:alpha w14:val="26000"/>
-                    <w14:lumMod w14:val="68000"/>
-                    <w14:lumOff w14:val="32000"/>
-                  </w14:srgbClr>
-                </w14:gs>
-                <w14:gs w14:pos="74000">
-                  <w14:schemeClr w14:val="accent5">
-                    <w14:lumMod w14:val="45000"/>
-                    <w14:lumOff w14:val="55000"/>
-                  </w14:schemeClr>
-                </w14:gs>
-                <w14:gs w14:pos="83000">
-                  <w14:schemeClr w14:val="accent5">
-                    <w14:lumMod w14:val="45000"/>
-                    <w14:lumOff w14:val="55000"/>
-                  </w14:schemeClr>
-                </w14:gs>
-                <w14:gs w14:pos="100000">
-                  <w14:schemeClr w14:val="accent5">
-                    <w14:lumMod w14:val="30000"/>
-                    <w14:lumOff w14:val="70000"/>
-                  </w14:schemeClr>
-                </w14:gs>
-              </w14:gsLst>
-              <w14:lin w14:ang="16200000" w14:scaled="0"/>
-            </w14:gradFill>
-          </w14:textFill>
-          <w14:props3d w14:extrusionH="57150" w14:contourW="0" w14:prstMaterial="softEdge">
-            <w14:bevelT w14:w="25400" w14:h="38100" w14:prst="circle"/>
-          </w14:props3d>
-        </w:rPr>
-      </w:pPr>
-      <w:bookmarkStart w:id="4" w:name="_Toc2121988869"/>
-      <w:r>
-        <w:rPr>
-          <w:b/>
-          <w:bCs/>
-          <w:color w:val="F80863"/>
-          <w:sz w:val="28"/>
-          <w:szCs w:val="28"/>
-          <w14:textOutline w14:w="0" w14:cap="flat" w14:cmpd="sng" w14:algn="ctr">
-            <w14:noFill/>
-            <w14:prstDash w14:val="solid"/>
-            <w14:round/>
-          </w14:textOutline>
-          <w14:textFill>
-            <w14:gradFill>
-              <w14:gsLst>
-                <w14:gs w14:pos="0">
-                  <w14:srgbClr w14:val="F80863">
-                    <w14:alpha w14:val="26000"/>
-                    <w14:lumMod w14:val="68000"/>
-                    <w14:lumOff w14:val="32000"/>
-                  </w14:srgbClr>
-                </w14:gs>
-                <w14:gs w14:pos="74000">
-                  <w14:schemeClr w14:val="accent5">
-                    <w14:lumMod w14:val="45000"/>
-                    <w14:lumOff w14:val="55000"/>
-                  </w14:schemeClr>
-                </w14:gs>
-                <w14:gs w14:pos="83000">
-                  <w14:schemeClr w14:val="accent5">
-                    <w14:lumMod w14:val="45000"/>
-                    <w14:lumOff w14:val="55000"/>
-                  </w14:schemeClr>
-                </w14:gs>
-                <w14:gs w14:pos="100000">
-                  <w14:schemeClr w14:val="accent5">
-                    <w14:lumMod w14:val="30000"/>
-                    <w14:lumOff w14:val="70000"/>
-                  </w14:schemeClr>
-                </w14:gs>
-              </w14:gsLst>
-              <w14:lin w14:ang="16200000" w14:scaled="0"/>
-            </w14:gradFill>
-          </w14:textFill>
-          <w14:props3d w14:extrusionH="57150" w14:contourW="0" w14:prstMaterial="softEdge">
-            <w14:bevelT w14:w="25400" w14:h="38100" w14:prst="circle"/>
-          </w14:props3d>
+        <w:pStyle w:val="uipink12"/>
+        <w:jc w:val="both"/>
+        <w:rPr>
+          <w:rFonts w:ascii="Aptos" w:eastAsia="Aptos" w:hAnsi="Aptos" w:cs="Aptos"/>
+          <w:lang w:val="pt-BR"/>
+        </w:rPr>
+      </w:pPr>
+      <w:r>
+        <w:rPr>
+          <w:lang w:val="pt-BR"/>
         </w:rPr>
         <w:lastRenderedPageBreak/>
-        <w:t>ESCOPO:</w:t>
-      </w:r>
-      <w:bookmarkEnd w:id="4"/>
-    </w:p>
-    <w:p>
-      <w:pPr>
-        <w:spacing w:line="360" w:lineRule="auto"/>
-        <w:jc w:val="both"/>
-        <w:rPr>
-          <w:rFonts w:ascii="Aptos" w:eastAsia="Aptos" w:hAnsi="Aptos" w:cs="Aptos"/>
-        </w:rPr>
-      </w:pPr>
-    </w:p>
-    <w:p>
-      <w:pPr>
-        <w:pStyle w:val="uipink12"/>
-        <w:jc w:val="both"/>
-      </w:pPr>
-      <w:bookmarkStart w:id="5" w:name="_Toc1721046018"/>
-      <w:r>
-        <w:t>REQUISITOS:</w:t>
-      </w:r>
-      <w:bookmarkEnd w:id="5"/>
-    </w:p>
-    <w:p>
-      <w:pPr>
-        <w:jc w:val="both"/>
-      </w:pPr>
-    </w:p>
-    <w:p>
-      <w:pPr>
-        <w:pStyle w:val="ListParagraph"/>
-        <w:numPr>
-          <w:ilvl w:val="0"/>
-          <w:numId w:val="1"/>
-        </w:numPr>
-        <w:spacing w:line="360" w:lineRule="auto"/>
-        <w:jc w:val="both"/>
-        <w:rPr>
-          <w:rFonts w:ascii="Aptos" w:eastAsia="Aptos" w:hAnsi="Aptos" w:cs="Aptos"/>
-          <w:b/>
-          <w:bCs/>
-          <w:lang w:val="pt-BR"/>
-        </w:rPr>
-      </w:pPr>
-      <w:r>
-        <w:rPr>
-          <w:rFonts w:ascii="Aptos" w:eastAsia="Aptos" w:hAnsi="Aptos" w:cs="Aptos"/>
-          <w:b/>
-          <w:bCs/>
-          <w:lang w:val="pt-BR"/>
-        </w:rPr>
-        <w:t xml:space="preserve">Backlog: </w:t>
-      </w:r>
-    </w:p>
-    <w:p>
-      <w:pPr>
-        <w:pStyle w:val="ListParagraph"/>
-        <w:numPr>
-          <w:ilvl w:val="1"/>
-          <w:numId w:val="1"/>
-        </w:numPr>
-        <w:spacing w:line="360" w:lineRule="auto"/>
-        <w:jc w:val="both"/>
-        <w:rPr>
-          <w:rFonts w:ascii="Aptos" w:eastAsia="Aptos" w:hAnsi="Aptos" w:cs="Aptos"/>
-          <w:lang w:val="pt-BR"/>
-        </w:rPr>
-      </w:pPr>
-      <w:r>
-        <w:rPr>
-          <w:rFonts w:ascii="Aptos" w:eastAsia="Aptos" w:hAnsi="Aptos" w:cs="Aptos"/>
-          <w:lang w:val="pt-BR"/>
-        </w:rPr>
-        <w:t>Planilha no excel com os requisitos (classificados, estimados, priorizados e separados em sprints semanais);</w:t>
-      </w:r>
-    </w:p>
-    <w:p>
-      <w:pPr>
-        <w:pStyle w:val="ListParagraph"/>
-        <w:numPr>
-          <w:ilvl w:val="0"/>
-          <w:numId w:val="1"/>
-        </w:numPr>
-        <w:spacing w:line="360" w:lineRule="auto"/>
-        <w:jc w:val="both"/>
-        <w:rPr>
-          <w:rFonts w:ascii="Aptos" w:eastAsia="Aptos" w:hAnsi="Aptos" w:cs="Aptos"/>
-          <w:b/>
-          <w:bCs/>
-          <w:lang w:val="pt-BR"/>
-        </w:rPr>
-      </w:pPr>
-      <w:r>
-        <w:rPr>
-          <w:rFonts w:ascii="Aptos" w:eastAsia="Aptos" w:hAnsi="Aptos" w:cs="Aptos"/>
-          <w:b/>
-          <w:bCs/>
-          <w:lang w:val="pt-BR"/>
-        </w:rPr>
-        <w:t xml:space="preserve">Trello: </w:t>
-      </w:r>
-    </w:p>
-    <w:p>
-      <w:pPr>
-        <w:pStyle w:val="ListParagraph"/>
-        <w:numPr>
-          <w:ilvl w:val="1"/>
-          <w:numId w:val="1"/>
-        </w:numPr>
-        <w:spacing w:line="360" w:lineRule="auto"/>
-        <w:jc w:val="both"/>
-        <w:rPr>
-          <w:rFonts w:ascii="Aptos" w:eastAsia="Aptos" w:hAnsi="Aptos" w:cs="Aptos"/>
-          <w:lang w:val="pt-BR"/>
-        </w:rPr>
-      </w:pPr>
-      <w:r>
-        <w:rPr>
-          <w:rFonts w:ascii="Aptos" w:eastAsia="Aptos" w:hAnsi="Aptos" w:cs="Aptos"/>
-          <w:lang w:val="pt-BR"/>
-        </w:rPr>
-        <w:t>Cards com todos os requisitos para melhor vizualização do andamento do projeto;</w:t>
-      </w:r>
-    </w:p>
-    <w:p>
-      <w:pPr>
-        <w:pStyle w:val="ListParagraph"/>
-        <w:numPr>
-          <w:ilvl w:val="0"/>
-          <w:numId w:val="1"/>
-        </w:numPr>
-        <w:spacing w:line="360" w:lineRule="auto"/>
-        <w:jc w:val="both"/>
-        <w:rPr>
-          <w:rFonts w:ascii="Aptos" w:eastAsia="Aptos" w:hAnsi="Aptos" w:cs="Aptos"/>
-          <w:b/>
-          <w:bCs/>
-          <w:lang w:val="pt-BR"/>
-        </w:rPr>
-      </w:pPr>
-      <w:r>
-        <w:rPr>
-          <w:rFonts w:ascii="Aptos" w:eastAsia="Aptos" w:hAnsi="Aptos" w:cs="Aptos"/>
-          <w:b/>
-          <w:bCs/>
-          <w:lang w:val="pt-BR"/>
-        </w:rPr>
-        <w:t>Documentação:</w:t>
-      </w:r>
-    </w:p>
-    <w:p>
-      <w:pPr>
-        <w:pStyle w:val="ListParagraph"/>
-        <w:numPr>
-          <w:ilvl w:val="1"/>
-          <w:numId w:val="1"/>
-        </w:numPr>
-        <w:spacing w:line="360" w:lineRule="auto"/>
-        <w:jc w:val="both"/>
-        <w:rPr>
-          <w:rFonts w:ascii="Aptos" w:eastAsia="Aptos" w:hAnsi="Aptos" w:cs="Aptos"/>
-          <w:lang w:val="pt-BR"/>
-        </w:rPr>
-      </w:pPr>
-      <w:r>
-        <w:rPr>
-          <w:rFonts w:ascii="Aptos" w:eastAsia="Aptos" w:hAnsi="Aptos" w:cs="Aptos"/>
-          <w:lang w:val="pt-BR"/>
-        </w:rPr>
-        <w:t>Contexto;</w:t>
-      </w:r>
-    </w:p>
-    <w:p>
-      <w:pPr>
-        <w:pStyle w:val="ListParagraph"/>
-        <w:numPr>
-          <w:ilvl w:val="1"/>
-          <w:numId w:val="1"/>
-        </w:numPr>
-        <w:spacing w:line="360" w:lineRule="auto"/>
-        <w:jc w:val="both"/>
-        <w:rPr>
-          <w:rFonts w:ascii="Aptos" w:eastAsia="Aptos" w:hAnsi="Aptos" w:cs="Aptos"/>
-          <w:lang w:val="pt-BR"/>
-        </w:rPr>
-      </w:pPr>
-      <w:r>
-        <w:rPr>
-          <w:rFonts w:ascii="Aptos" w:eastAsia="Aptos" w:hAnsi="Aptos" w:cs="Aptos"/>
-          <w:lang w:val="pt-BR"/>
-        </w:rPr>
-        <w:t>Objetivo;</w:t>
-      </w:r>
-    </w:p>
-    <w:p>
-      <w:pPr>
-        <w:pStyle w:val="ListParagraph"/>
-        <w:numPr>
-          <w:ilvl w:val="1"/>
-          <w:numId w:val="1"/>
-        </w:numPr>
-        <w:spacing w:line="360" w:lineRule="auto"/>
-        <w:jc w:val="both"/>
-        <w:rPr>
-          <w:rFonts w:ascii="Aptos" w:eastAsia="Aptos" w:hAnsi="Aptos" w:cs="Aptos"/>
-          <w:lang w:val="pt-BR"/>
-        </w:rPr>
-      </w:pPr>
-      <w:r>
-        <w:rPr>
-          <w:rFonts w:ascii="Aptos" w:eastAsia="Aptos" w:hAnsi="Aptos" w:cs="Aptos"/>
-          <w:lang w:val="pt-BR"/>
-        </w:rPr>
-        <w:t>Justificativa;</w:t>
-      </w:r>
-    </w:p>
-    <w:p>
-      <w:pPr>
-        <w:pStyle w:val="ListParagraph"/>
-        <w:numPr>
-          <w:ilvl w:val="1"/>
-          <w:numId w:val="1"/>
-        </w:numPr>
-        <w:spacing w:line="360" w:lineRule="auto"/>
-        <w:jc w:val="both"/>
-        <w:rPr>
-          <w:rFonts w:ascii="Aptos" w:eastAsia="Aptos" w:hAnsi="Aptos" w:cs="Aptos"/>
-          <w:lang w:val="pt-BR"/>
-        </w:rPr>
-      </w:pPr>
-      <w:r>
-        <w:rPr>
-          <w:rFonts w:ascii="Aptos" w:eastAsia="Aptos" w:hAnsi="Aptos" w:cs="Aptos"/>
-          <w:lang w:val="pt-BR"/>
-        </w:rPr>
-        <w:t>Escopo (requisitos, limites, premissas, restrições, prazo)</w:t>
-      </w:r>
-    </w:p>
-    <w:p>
-      <w:pPr>
-        <w:pStyle w:val="ListParagraph"/>
-        <w:numPr>
-          <w:ilvl w:val="0"/>
-          <w:numId w:val="1"/>
-        </w:numPr>
-        <w:spacing w:line="360" w:lineRule="auto"/>
-        <w:jc w:val="both"/>
-        <w:rPr>
-          <w:rFonts w:ascii="Aptos" w:eastAsia="Aptos" w:hAnsi="Aptos" w:cs="Aptos"/>
-          <w:b/>
-          <w:bCs/>
-          <w:lang w:val="pt-BR"/>
-        </w:rPr>
-      </w:pPr>
-      <w:r>
-        <w:rPr>
-          <w:rFonts w:ascii="Aptos" w:eastAsia="Aptos" w:hAnsi="Aptos" w:cs="Aptos"/>
-          <w:b/>
-          <w:bCs/>
-          <w:lang w:val="pt-BR"/>
-        </w:rPr>
-        <w:t>Banco de dados:</w:t>
-      </w:r>
-    </w:p>
-    <w:p>
-      <w:pPr>
-        <w:pStyle w:val="ListParagraph"/>
-        <w:numPr>
-          <w:ilvl w:val="1"/>
-          <w:numId w:val="1"/>
-        </w:numPr>
-        <w:spacing w:line="360" w:lineRule="auto"/>
-        <w:jc w:val="both"/>
-        <w:rPr>
-          <w:rFonts w:ascii="Aptos" w:eastAsia="Aptos" w:hAnsi="Aptos" w:cs="Aptos"/>
-          <w:lang w:val="pt-BR"/>
-        </w:rPr>
-      </w:pPr>
-      <w:r>
-        <w:rPr>
-          <w:rFonts w:ascii="Aptos" w:eastAsia="Aptos" w:hAnsi="Aptos" w:cs="Aptos"/>
-          <w:lang w:val="pt-BR"/>
-        </w:rPr>
-        <w:t xml:space="preserve">Instalado dentro da VM com SO Lubuntu, com usuário exclusivo com acesso somente ao banco de dados </w:t>
-      </w:r>
-      <w:r>
-        <w:rPr>
-          <w:rFonts w:ascii="Aptos" w:eastAsia="Aptos" w:hAnsi="Aptos" w:cs="Aptos"/>
-          <w:lang w:val="pt-BR"/>
-        </w:rPr>
-        <w:t>‘</w:t>
-      </w:r>
-      <w:r>
-        <w:rPr>
-          <w:rFonts w:ascii="Aptos" w:eastAsia="Aptos" w:hAnsi="Aptos" w:cs="Aptos"/>
-          <w:lang w:val="pt-BR"/>
-        </w:rPr>
-        <w:t>nipponInsight</w:t>
-      </w:r>
-      <w:r>
-        <w:rPr>
-          <w:rFonts w:ascii="Aptos" w:eastAsia="Aptos" w:hAnsi="Aptos" w:cs="Aptos"/>
-          <w:lang w:val="pt-BR"/>
-        </w:rPr>
-        <w:t>’</w:t>
-      </w:r>
-      <w:r>
-        <w:rPr>
-          <w:rFonts w:ascii="Aptos" w:eastAsia="Aptos" w:hAnsi="Aptos" w:cs="Aptos"/>
-          <w:lang w:val="pt-BR"/>
-        </w:rPr>
-        <w:t xml:space="preserve">, que </w:t>
-      </w:r>
-      <w:r>
-        <w:rPr>
-          <w:rFonts w:ascii="Aptos" w:eastAsia="Aptos" w:hAnsi="Aptos" w:cs="Aptos"/>
-          <w:lang w:val="pt-BR"/>
-        </w:rPr>
-        <w:t>contém</w:t>
-      </w:r>
-      <w:r>
-        <w:rPr>
-          <w:rFonts w:ascii="Aptos" w:eastAsia="Aptos" w:hAnsi="Aptos" w:cs="Aptos"/>
-          <w:lang w:val="pt-BR"/>
-        </w:rPr>
-        <w:t xml:space="preserve"> as tabe</w:t>
-      </w:r>
-      <w:r>
-        <w:rPr>
-          <w:rFonts w:ascii="Aptos" w:eastAsia="Aptos" w:hAnsi="Aptos" w:cs="Aptos"/>
-          <w:lang w:val="pt-BR"/>
-        </w:rPr>
-        <w:t xml:space="preserve">las </w:t>
-      </w:r>
-      <w:r>
-        <w:rPr>
-          <w:rFonts w:ascii="Aptos" w:eastAsia="Aptos" w:hAnsi="Aptos" w:cs="Aptos"/>
-          <w:lang w:val="pt-BR"/>
-        </w:rPr>
-        <w:t>relacionadas ao projeto</w:t>
-      </w:r>
-      <w:r>
-        <w:rPr>
-          <w:rFonts w:ascii="Aptos" w:eastAsia="Aptos" w:hAnsi="Aptos" w:cs="Aptos"/>
-          <w:lang w:val="pt-BR"/>
-        </w:rPr>
-        <w:t xml:space="preserve"> e permissão para fazer SELECTS e INSERTS</w:t>
-      </w:r>
-      <w:r>
-        <w:rPr>
-          <w:rFonts w:ascii="Aptos" w:eastAsia="Aptos" w:hAnsi="Aptos" w:cs="Aptos"/>
-          <w:lang w:val="pt-BR"/>
-        </w:rPr>
-        <w:t>;</w:t>
-      </w:r>
-    </w:p>
-    <w:p>
-      <w:pPr>
-        <w:pStyle w:val="ListParagraph"/>
-        <w:numPr>
-          <w:ilvl w:val="1"/>
-          <w:numId w:val="1"/>
-        </w:numPr>
-        <w:spacing w:line="360" w:lineRule="auto"/>
-        <w:jc w:val="both"/>
-        <w:rPr>
-          <w:rFonts w:ascii="Aptos" w:eastAsia="Aptos" w:hAnsi="Aptos" w:cs="Aptos"/>
-          <w:lang w:val="pt-BR"/>
-        </w:rPr>
-      </w:pPr>
-      <w:r>
-        <w:rPr>
-          <w:rFonts w:ascii="Aptos" w:eastAsia="Aptos" w:hAnsi="Aptos" w:cs="Aptos"/>
-          <w:lang w:val="pt-BR"/>
-        </w:rPr>
-        <w:t>Modelagem da visão de negócio;</w:t>
-      </w:r>
-    </w:p>
-    <w:p>
-      <w:pPr>
-        <w:pStyle w:val="ListParagraph"/>
-        <w:numPr>
-          <w:ilvl w:val="1"/>
-          <w:numId w:val="1"/>
-        </w:numPr>
-        <w:spacing w:line="360" w:lineRule="auto"/>
-        <w:jc w:val="both"/>
-        <w:rPr>
-          <w:rFonts w:ascii="Aptos" w:eastAsia="Aptos" w:hAnsi="Aptos" w:cs="Aptos"/>
-          <w:lang w:val="pt-BR"/>
-        </w:rPr>
-      </w:pPr>
-      <w:r>
-        <w:rPr>
-          <w:rFonts w:ascii="Aptos" w:eastAsia="Aptos" w:hAnsi="Aptos" w:cs="Aptos"/>
-          <w:lang w:val="pt-BR"/>
-        </w:rPr>
-        <w:t>Script com a criação das tabelas;</w:t>
-      </w:r>
-    </w:p>
-    <w:p>
-      <w:pPr>
-        <w:pStyle w:val="ListParagraph"/>
-        <w:numPr>
-          <w:ilvl w:val="0"/>
-          <w:numId w:val="1"/>
-        </w:numPr>
-        <w:spacing w:line="360" w:lineRule="auto"/>
-        <w:jc w:val="both"/>
-        <w:rPr>
-          <w:rFonts w:ascii="Aptos" w:eastAsia="Aptos" w:hAnsi="Aptos" w:cs="Aptos"/>
-          <w:b/>
-          <w:bCs/>
-        </w:rPr>
-      </w:pPr>
-      <w:r>
-        <w:rPr>
-          <w:rFonts w:ascii="Aptos" w:eastAsia="Aptos" w:hAnsi="Aptos" w:cs="Aptos"/>
-          <w:b/>
-          <w:bCs/>
-        </w:rPr>
-        <w:t>S</w:t>
-      </w:r>
-      <w:r>
-        <w:rPr>
-          <w:rFonts w:ascii="Aptos" w:eastAsia="Aptos" w:hAnsi="Aptos" w:cs="Aptos"/>
-          <w:b/>
-          <w:bCs/>
-        </w:rPr>
-        <w:t>ite</w:t>
-      </w:r>
-      <w:r>
-        <w:rPr>
-          <w:rFonts w:ascii="Aptos" w:eastAsia="Aptos" w:hAnsi="Aptos" w:cs="Aptos"/>
-          <w:b/>
-          <w:bCs/>
-        </w:rPr>
-        <w:t>:</w:t>
-      </w:r>
-    </w:p>
-    <w:p>
-      <w:pPr>
-        <w:pStyle w:val="ListParagraph"/>
-        <w:numPr>
-          <w:ilvl w:val="1"/>
-          <w:numId w:val="1"/>
-        </w:numPr>
-        <w:spacing w:line="360" w:lineRule="auto"/>
-        <w:jc w:val="both"/>
-        <w:rPr>
-          <w:rFonts w:ascii="Aptos" w:eastAsia="Aptos" w:hAnsi="Aptos" w:cs="Aptos"/>
-        </w:rPr>
-      </w:pPr>
-      <w:r>
-        <w:rPr>
-          <w:rFonts w:ascii="Aptos" w:eastAsia="Aptos" w:hAnsi="Aptos" w:cs="Aptos"/>
-        </w:rPr>
-        <w:t>Hospedado dentro da VM;</w:t>
-      </w:r>
-    </w:p>
-    <w:p>
-      <w:pPr>
-        <w:pStyle w:val="ListParagraph"/>
-        <w:numPr>
-          <w:ilvl w:val="1"/>
-          <w:numId w:val="1"/>
-        </w:numPr>
-        <w:spacing w:line="360" w:lineRule="auto"/>
-        <w:jc w:val="both"/>
-        <w:rPr>
-          <w:rFonts w:ascii="Aptos" w:eastAsia="Aptos" w:hAnsi="Aptos" w:cs="Aptos"/>
-          <w:lang w:val="pt-BR"/>
-        </w:rPr>
-      </w:pPr>
-      <w:r>
-        <w:rPr>
-          <w:rFonts w:ascii="Aptos" w:eastAsia="Aptos" w:hAnsi="Aptos" w:cs="Aptos"/>
-          <w:lang w:val="pt-BR"/>
-        </w:rPr>
-        <w:t>Desenvolvido com HTML, CSS e JS;</w:t>
-      </w:r>
-    </w:p>
-    <w:p>
-      <w:pPr>
-        <w:pStyle w:val="ListParagraph"/>
-        <w:numPr>
-          <w:ilvl w:val="1"/>
-          <w:numId w:val="1"/>
-        </w:numPr>
-        <w:spacing w:line="360" w:lineRule="auto"/>
-        <w:jc w:val="both"/>
-        <w:rPr>
-          <w:rFonts w:ascii="Aptos" w:eastAsia="Aptos" w:hAnsi="Aptos" w:cs="Aptos"/>
-          <w:lang w:val="pt-BR"/>
-        </w:rPr>
-      </w:pPr>
-      <w:r>
-        <w:rPr>
-          <w:rFonts w:ascii="Aptos" w:eastAsia="Aptos" w:hAnsi="Aptos" w:cs="Aptos"/>
-          <w:lang w:val="pt-BR"/>
-        </w:rPr>
-        <w:t>Ligado à API web-data-</w:t>
-      </w:r>
-      <w:proofErr w:type="spellStart"/>
-      <w:r>
-        <w:rPr>
-          <w:rFonts w:ascii="Aptos" w:eastAsia="Aptos" w:hAnsi="Aptos" w:cs="Aptos"/>
-          <w:lang w:val="pt-BR"/>
-        </w:rPr>
-        <w:t>viz</w:t>
-      </w:r>
-      <w:proofErr w:type="spellEnd"/>
-      <w:r>
-        <w:rPr>
-          <w:rFonts w:ascii="Aptos" w:eastAsia="Aptos" w:hAnsi="Aptos" w:cs="Aptos"/>
-          <w:lang w:val="pt-BR"/>
-        </w:rPr>
-        <w:t>;</w:t>
-      </w:r>
-    </w:p>
-    <w:p>
-      <w:pPr>
-        <w:pStyle w:val="ListParagraph"/>
-        <w:numPr>
-          <w:ilvl w:val="1"/>
-          <w:numId w:val="1"/>
-        </w:numPr>
-        <w:spacing w:line="360" w:lineRule="auto"/>
-        <w:jc w:val="both"/>
-        <w:rPr>
-          <w:rFonts w:ascii="Aptos" w:eastAsia="Aptos" w:hAnsi="Aptos" w:cs="Aptos"/>
-          <w:lang w:val="pt-BR"/>
-        </w:rPr>
-      </w:pPr>
-      <w:r>
-        <w:rPr>
-          <w:rFonts w:ascii="Aptos" w:eastAsia="Aptos" w:hAnsi="Aptos" w:cs="Aptos"/>
-          <w:lang w:val="pt-BR"/>
-        </w:rPr>
-        <w:t>Página principal (</w:t>
-      </w:r>
-      <w:r>
-        <w:rPr>
-          <w:rFonts w:ascii="Aptos" w:eastAsia="Aptos" w:hAnsi="Aptos" w:cs="Aptos"/>
-          <w:lang w:val="pt-BR"/>
-        </w:rPr>
-        <w:t>i</w:t>
-      </w:r>
-      <w:r>
-        <w:rPr>
-          <w:rFonts w:ascii="Aptos" w:eastAsia="Aptos" w:hAnsi="Aptos" w:cs="Aptos"/>
-          <w:lang w:val="pt-BR"/>
-        </w:rPr>
-        <w:t>nd</w:t>
-      </w:r>
-      <w:r>
-        <w:rPr>
-          <w:rFonts w:ascii="Aptos" w:eastAsia="Aptos" w:hAnsi="Aptos" w:cs="Aptos"/>
-          <w:lang w:val="pt-BR"/>
-        </w:rPr>
-        <w:t>ex)</w:t>
-      </w:r>
-      <w:r>
-        <w:rPr>
-          <w:rFonts w:ascii="Aptos" w:eastAsia="Aptos" w:hAnsi="Aptos" w:cs="Aptos"/>
-          <w:lang w:val="pt-BR"/>
-        </w:rPr>
-        <w:t>: fala sobre o projeto e sobre mim;</w:t>
-      </w:r>
-    </w:p>
-    <w:p>
-      <w:pPr>
-        <w:pStyle w:val="ListParagraph"/>
-        <w:numPr>
-          <w:ilvl w:val="1"/>
-          <w:numId w:val="1"/>
-        </w:numPr>
-        <w:spacing w:line="360" w:lineRule="auto"/>
-        <w:jc w:val="both"/>
-        <w:rPr>
-          <w:rFonts w:ascii="Aptos" w:eastAsia="Aptos" w:hAnsi="Aptos" w:cs="Aptos"/>
-          <w:lang w:val="pt-BR"/>
-        </w:rPr>
-      </w:pPr>
-      <w:r>
-        <w:rPr>
-          <w:rFonts w:ascii="Aptos" w:eastAsia="Aptos" w:hAnsi="Aptos" w:cs="Aptos"/>
-          <w:lang w:val="pt-BR"/>
-        </w:rPr>
-        <w:t>Página de cadastro com formulário que valida os dados e os envia ao banco de dados por meio da API web-data-viz;</w:t>
-      </w:r>
-    </w:p>
-    <w:p>
-      <w:pPr>
-        <w:pStyle w:val="ListParagraph"/>
-        <w:numPr>
-          <w:ilvl w:val="1"/>
-          <w:numId w:val="1"/>
-        </w:numPr>
-        <w:spacing w:line="360" w:lineRule="auto"/>
-        <w:jc w:val="both"/>
-        <w:rPr>
-          <w:rFonts w:ascii="Aptos" w:eastAsia="Aptos" w:hAnsi="Aptos" w:cs="Aptos"/>
-          <w:lang w:val="pt-BR"/>
-        </w:rPr>
-      </w:pPr>
-      <w:r>
-        <w:rPr>
-          <w:rFonts w:ascii="Aptos" w:eastAsia="Aptos" w:hAnsi="Aptos" w:cs="Aptos"/>
-          <w:lang w:val="pt-BR"/>
-        </w:rPr>
-        <w:t>Página de login que valida o e-mail e a senha para buscar os dados registrados no banco de dados;</w:t>
-      </w:r>
-    </w:p>
-    <w:p>
-      <w:pPr>
-        <w:pStyle w:val="ListParagraph"/>
-        <w:numPr>
-          <w:ilvl w:val="1"/>
-          <w:numId w:val="1"/>
-        </w:numPr>
-        <w:spacing w:line="360" w:lineRule="auto"/>
-        <w:jc w:val="both"/>
-        <w:rPr>
-          <w:rFonts w:ascii="Aptos" w:eastAsia="Aptos" w:hAnsi="Aptos" w:cs="Aptos"/>
-          <w:lang w:val="pt-BR"/>
-        </w:rPr>
-      </w:pPr>
-      <w:r>
-        <w:rPr>
-          <w:rFonts w:ascii="Aptos" w:eastAsia="Aptos" w:hAnsi="Aptos" w:cs="Aptos"/>
-          <w:lang w:val="pt-BR"/>
-        </w:rPr>
-        <w:lastRenderedPageBreak/>
-        <w:t>Página do dashboard com gráficos pessoais, de acordo com as respostas do questionário</w:t>
-      </w:r>
-      <w:r>
-        <w:rPr>
-          <w:rFonts w:ascii="Aptos" w:eastAsia="Aptos" w:hAnsi="Aptos" w:cs="Aptos"/>
-          <w:lang w:val="pt-BR"/>
-        </w:rPr>
-        <w:t xml:space="preserve"> (utiliza a biblioteca ChartJS)</w:t>
-      </w:r>
-      <w:r>
-        <w:rPr>
-          <w:rFonts w:ascii="Aptos" w:eastAsia="Aptos" w:hAnsi="Aptos" w:cs="Aptos"/>
-          <w:lang w:val="pt-BR"/>
-        </w:rPr>
-        <w:t>.</w:t>
-      </w:r>
-    </w:p>
-    <w:p>
-      <w:pPr>
-        <w:spacing w:line="360" w:lineRule="auto"/>
-        <w:jc w:val="both"/>
-        <w:rPr>
-          <w:rFonts w:ascii="Aptos" w:eastAsia="Aptos" w:hAnsi="Aptos" w:cs="Aptos"/>
-          <w:lang w:val="pt-BR"/>
-        </w:rPr>
-      </w:pPr>
-    </w:p>
-    <w:p>
-      <w:pPr>
-        <w:pStyle w:val="uipink12"/>
-        <w:jc w:val="both"/>
-      </w:pPr>
-      <w:bookmarkStart w:id="6" w:name="_Toc565149094"/>
-      <w:r>
-        <w:t>LIMITES:</w:t>
-      </w:r>
-      <w:bookmarkEnd w:id="6"/>
-    </w:p>
-    <w:p>
-      <w:pPr>
-        <w:jc w:val="both"/>
-      </w:pPr>
-    </w:p>
-    <w:p>
-      <w:pPr>
-        <w:pStyle w:val="ListParagraph"/>
-        <w:numPr>
-          <w:ilvl w:val="0"/>
-          <w:numId w:val="2"/>
-        </w:numPr>
-        <w:spacing w:line="360" w:lineRule="auto"/>
-        <w:jc w:val="both"/>
-        <w:rPr>
-          <w:rFonts w:ascii="Aptos" w:eastAsia="Aptos" w:hAnsi="Aptos" w:cs="Aptos"/>
-          <w:lang w:val="pt-BR"/>
-        </w:rPr>
-      </w:pPr>
-      <w:r>
-        <w:rPr>
-          <w:rFonts w:ascii="Aptos" w:eastAsia="Aptos" w:hAnsi="Aptos" w:cs="Aptos"/>
-          <w:lang w:val="pt-BR"/>
-        </w:rPr>
-        <w:t>O site recebe o e</w:t>
-      </w:r>
-      <w:r>
-        <w:rPr>
-          <w:rFonts w:ascii="Aptos" w:eastAsia="Aptos" w:hAnsi="Aptos" w:cs="Aptos"/>
-          <w:lang w:val="pt-BR"/>
-        </w:rPr>
-        <w:t>-</w:t>
-      </w:r>
-      <w:r>
-        <w:rPr>
-          <w:rFonts w:ascii="Aptos" w:eastAsia="Aptos" w:hAnsi="Aptos" w:cs="Aptos"/>
-          <w:lang w:val="pt-BR"/>
-        </w:rPr>
-        <w:t>mail e a senha do usuário e os guarda no banco de dados;</w:t>
-      </w:r>
-    </w:p>
-    <w:p>
-      <w:pPr>
-        <w:pStyle w:val="ListParagraph"/>
-        <w:numPr>
-          <w:ilvl w:val="0"/>
-          <w:numId w:val="2"/>
-        </w:numPr>
-        <w:spacing w:line="360" w:lineRule="auto"/>
-        <w:jc w:val="both"/>
-        <w:rPr>
-          <w:rFonts w:ascii="Aptos" w:eastAsia="Aptos" w:hAnsi="Aptos" w:cs="Aptos"/>
-          <w:lang w:val="pt-BR"/>
-        </w:rPr>
-      </w:pPr>
-      <w:r>
-        <w:rPr>
-          <w:rFonts w:ascii="Aptos" w:eastAsia="Aptos" w:hAnsi="Aptos" w:cs="Aptos"/>
-          <w:lang w:val="pt-BR"/>
-        </w:rPr>
-        <w:t>O site não envia e-mails para os usuários;</w:t>
-      </w:r>
-    </w:p>
-    <w:p>
-      <w:pPr>
-        <w:pStyle w:val="ListParagraph"/>
-        <w:numPr>
-          <w:ilvl w:val="0"/>
-          <w:numId w:val="2"/>
-        </w:numPr>
-        <w:spacing w:line="360" w:lineRule="auto"/>
-        <w:jc w:val="both"/>
-        <w:rPr>
-          <w:rFonts w:ascii="Aptos" w:eastAsia="Aptos" w:hAnsi="Aptos" w:cs="Aptos"/>
-          <w:lang w:val="pt-BR"/>
-        </w:rPr>
-      </w:pPr>
-      <w:r>
-        <w:rPr>
-          <w:rFonts w:ascii="Aptos" w:eastAsia="Aptos" w:hAnsi="Aptos" w:cs="Aptos"/>
-          <w:lang w:val="pt-BR"/>
-        </w:rPr>
-        <w:t>O único lugar onde o usuário tem acesso ao dashboard é na página do usuário, após a realização do login.</w:t>
-      </w:r>
-    </w:p>
-    <w:p>
-      <w:pPr>
-        <w:pStyle w:val="uipink12"/>
-        <w:jc w:val="both"/>
-        <w:rPr>
-          <w:rFonts w:eastAsia="Aptos"/>
-          <w:lang w:val="pt-BR"/>
-        </w:rPr>
-      </w:pPr>
-    </w:p>
-    <w:p>
-      <w:pPr>
-        <w:pStyle w:val="uipink12"/>
-        <w:jc w:val="both"/>
-      </w:pPr>
-      <w:bookmarkStart w:id="7" w:name="_Toc1267793420"/>
-      <w:r>
-        <w:t>PREMISSAS:</w:t>
-      </w:r>
-      <w:bookmarkEnd w:id="7"/>
-    </w:p>
-    <w:p>
-      <w:pPr>
-        <w:jc w:val="both"/>
-      </w:pPr>
-    </w:p>
-    <w:p>
-      <w:pPr>
-        <w:pStyle w:val="ListParagraph"/>
-        <w:numPr>
-          <w:ilvl w:val="0"/>
-          <w:numId w:val="4"/>
-        </w:numPr>
-        <w:spacing w:line="360" w:lineRule="auto"/>
-        <w:jc w:val="both"/>
-        <w:rPr>
-          <w:rFonts w:ascii="Aptos" w:eastAsia="Aptos" w:hAnsi="Aptos" w:cs="Aptos"/>
-          <w:lang w:val="pt-BR"/>
-        </w:rPr>
-      </w:pPr>
-      <w:r>
-        <w:rPr>
-          <w:rFonts w:ascii="Aptos" w:eastAsia="Aptos" w:hAnsi="Aptos" w:cs="Aptos"/>
-          <w:lang w:val="pt-BR"/>
-        </w:rPr>
-        <w:t>O usuário tem acesso à um computador;</w:t>
-      </w:r>
-    </w:p>
-    <w:p>
-      <w:pPr>
-        <w:pStyle w:val="ListParagraph"/>
-        <w:numPr>
-          <w:ilvl w:val="0"/>
-          <w:numId w:val="4"/>
-        </w:numPr>
-        <w:spacing w:line="360" w:lineRule="auto"/>
-        <w:jc w:val="both"/>
-        <w:rPr>
-          <w:rFonts w:ascii="Aptos" w:eastAsia="Aptos" w:hAnsi="Aptos" w:cs="Aptos"/>
-          <w:lang w:val="pt-BR"/>
-        </w:rPr>
-      </w:pPr>
-      <w:r>
-        <w:rPr>
-          <w:rFonts w:ascii="Aptos" w:eastAsia="Aptos" w:hAnsi="Aptos" w:cs="Aptos"/>
-          <w:lang w:val="pt-BR"/>
-        </w:rPr>
-        <w:t>O usuário tem um e-mail para a realização do cadastro;</w:t>
-      </w:r>
-    </w:p>
-    <w:p>
-      <w:pPr>
-        <w:pStyle w:val="ListParagraph"/>
-        <w:numPr>
-          <w:ilvl w:val="0"/>
-          <w:numId w:val="4"/>
-        </w:numPr>
-        <w:spacing w:line="360" w:lineRule="auto"/>
-        <w:jc w:val="both"/>
-        <w:rPr>
-          <w:rFonts w:ascii="Aptos" w:eastAsia="Aptos" w:hAnsi="Aptos" w:cs="Aptos"/>
-          <w:lang w:val="pt-BR"/>
-        </w:rPr>
-      </w:pPr>
-      <w:r>
-        <w:rPr>
-          <w:rFonts w:ascii="Aptos" w:eastAsia="Aptos" w:hAnsi="Aptos" w:cs="Aptos"/>
-          <w:lang w:val="pt-BR"/>
-        </w:rPr>
-        <w:t>O usuário sabe sua senha;</w:t>
-      </w:r>
-    </w:p>
-    <w:p>
-      <w:pPr>
-        <w:pStyle w:val="ListParagraph"/>
-        <w:numPr>
-          <w:ilvl w:val="0"/>
-          <w:numId w:val="4"/>
-        </w:numPr>
-        <w:spacing w:line="360" w:lineRule="auto"/>
-        <w:jc w:val="both"/>
-        <w:rPr>
-          <w:rFonts w:ascii="Aptos" w:eastAsia="Aptos" w:hAnsi="Aptos" w:cs="Aptos"/>
-          <w:lang w:val="pt-BR"/>
-        </w:rPr>
-      </w:pPr>
-      <w:r>
-        <w:rPr>
-          <w:rFonts w:ascii="Aptos" w:eastAsia="Aptos" w:hAnsi="Aptos" w:cs="Aptos"/>
-          <w:lang w:val="pt-BR"/>
-        </w:rPr>
-        <w:t>O usuário compreendeu como funciona o questionário</w:t>
-      </w:r>
-      <w:r>
-        <w:rPr>
-          <w:rFonts w:ascii="Aptos" w:eastAsia="Aptos" w:hAnsi="Aptos" w:cs="Aptos"/>
-          <w:lang w:val="pt-BR"/>
-        </w:rPr>
-        <w:t>.</w:t>
-      </w:r>
-    </w:p>
-    <w:p>
-      <w:pPr>
-        <w:spacing w:line="360" w:lineRule="auto"/>
-        <w:jc w:val="both"/>
-        <w:rPr>
-          <w:rFonts w:ascii="Aptos" w:eastAsia="Aptos" w:hAnsi="Aptos" w:cs="Aptos"/>
-          <w:lang w:val="pt-BR"/>
-        </w:rPr>
-      </w:pPr>
-    </w:p>
-    <w:p>
-      <w:pPr>
-        <w:pStyle w:val="uipink12"/>
-        <w:jc w:val="both"/>
-      </w:pPr>
-      <w:bookmarkStart w:id="8" w:name="_Toc734155925"/>
-      <w:r>
-        <w:t>RESTRIÇÕES:</w:t>
-      </w:r>
-      <w:bookmarkEnd w:id="8"/>
-    </w:p>
-    <w:p>
-      <w:pPr>
-        <w:jc w:val="both"/>
-      </w:pPr>
-    </w:p>
-    <w:p>
-      <w:pPr>
-        <w:pStyle w:val="ListParagraph"/>
-        <w:numPr>
-          <w:ilvl w:val="0"/>
-          <w:numId w:val="3"/>
-        </w:numPr>
-        <w:spacing w:line="360" w:lineRule="auto"/>
-        <w:jc w:val="both"/>
-        <w:rPr>
-          <w:rFonts w:ascii="Aptos" w:eastAsia="Aptos" w:hAnsi="Aptos" w:cs="Aptos"/>
-          <w:lang w:val="pt-BR"/>
-        </w:rPr>
-      </w:pPr>
-      <w:r>
-        <w:rPr>
-          <w:rFonts w:ascii="Aptos" w:eastAsia="Aptos" w:hAnsi="Aptos" w:cs="Aptos"/>
-          <w:lang w:val="pt-BR"/>
-        </w:rPr>
-        <w:t>Vou utilizar o MySQL Server dentro da VM com SO Lubuntu;</w:t>
-      </w:r>
-    </w:p>
-    <w:p>
-      <w:pPr>
-        <w:pStyle w:val="ListParagraph"/>
-        <w:numPr>
-          <w:ilvl w:val="0"/>
-          <w:numId w:val="3"/>
-        </w:numPr>
-        <w:spacing w:line="360" w:lineRule="auto"/>
-        <w:jc w:val="both"/>
-        <w:rPr>
-          <w:rFonts w:ascii="Aptos" w:eastAsia="Aptos" w:hAnsi="Aptos" w:cs="Aptos"/>
-          <w:lang w:val="pt-BR"/>
-        </w:rPr>
-      </w:pPr>
-      <w:r>
-        <w:rPr>
-          <w:rFonts w:ascii="Aptos" w:eastAsia="Aptos" w:hAnsi="Aptos" w:cs="Aptos"/>
-          <w:lang w:val="pt-BR"/>
-        </w:rPr>
-        <w:t>Vou utilizar os conhecimentos técnicos</w:t>
-      </w:r>
-      <w:r>
-        <w:rPr>
-          <w:rFonts w:ascii="Aptos" w:eastAsia="Aptos" w:hAnsi="Aptos" w:cs="Aptos"/>
-          <w:lang w:val="pt-BR"/>
-        </w:rPr>
-        <w:t xml:space="preserve"> e teóricos</w:t>
-      </w:r>
-      <w:r>
-        <w:rPr>
-          <w:rFonts w:ascii="Aptos" w:eastAsia="Aptos" w:hAnsi="Aptos" w:cs="Aptos"/>
-          <w:lang w:val="pt-BR"/>
-        </w:rPr>
-        <w:t xml:space="preserve"> adquiridos até o momento </w:t>
-      </w:r>
-      <w:r>
-        <w:rPr>
-          <w:rFonts w:ascii="Aptos" w:eastAsia="Aptos" w:hAnsi="Aptos" w:cs="Aptos"/>
-          <w:lang w:val="pt-BR"/>
-        </w:rPr>
-        <w:t>nas disciplinas de</w:t>
-      </w:r>
-      <w:r>
-        <w:rPr>
-          <w:rFonts w:ascii="Aptos" w:eastAsia="Aptos" w:hAnsi="Aptos" w:cs="Aptos"/>
-          <w:lang w:val="pt-BR"/>
-        </w:rPr>
-        <w:t xml:space="preserve"> Algoritmos, Arquitetura Computacional, Banco de </w:t>
-      </w:r>
-      <w:r>
-        <w:rPr>
-          <w:rFonts w:ascii="Aptos" w:eastAsia="Aptos" w:hAnsi="Aptos" w:cs="Aptos"/>
-          <w:lang w:val="pt-BR"/>
-        </w:rPr>
-        <w:t>Dados, Introdução a Sistemas Operacionais, P</w:t>
-      </w:r>
-      <w:r>
-        <w:rPr>
-          <w:rFonts w:ascii="Aptos" w:eastAsia="Aptos" w:hAnsi="Aptos" w:cs="Aptos"/>
-          <w:lang w:val="pt-BR"/>
-        </w:rPr>
-        <w:t>esquisa e Inovação, Socioemocional e Tecnologia da Informação</w:t>
-      </w:r>
-      <w:r>
-        <w:rPr>
-          <w:rFonts w:ascii="Aptos" w:eastAsia="Aptos" w:hAnsi="Aptos" w:cs="Aptos"/>
-          <w:lang w:val="pt-BR"/>
-        </w:rPr>
-        <w:t>;</w:t>
-      </w:r>
-    </w:p>
-    <w:p>
-      <w:pPr>
-        <w:pStyle w:val="ListParagraph"/>
-        <w:numPr>
-          <w:ilvl w:val="0"/>
-          <w:numId w:val="3"/>
-        </w:numPr>
-        <w:spacing w:line="360" w:lineRule="auto"/>
-        <w:jc w:val="both"/>
-        <w:rPr>
-          <w:rFonts w:ascii="Aptos" w:eastAsia="Aptos" w:hAnsi="Aptos" w:cs="Aptos"/>
-          <w:lang w:val="pt-BR"/>
-        </w:rPr>
-      </w:pPr>
-      <w:r>
-        <w:rPr>
-          <w:rFonts w:ascii="Aptos" w:eastAsia="Aptos" w:hAnsi="Aptos" w:cs="Aptos"/>
-          <w:lang w:val="pt-BR"/>
-        </w:rPr>
-        <w:t>Vou utiliza a API web-data-viz fornecida pela disciplina de PI</w:t>
-      </w:r>
-      <w:r>
-        <w:rPr>
-          <w:rFonts w:ascii="Aptos" w:eastAsia="Aptos" w:hAnsi="Aptos" w:cs="Aptos"/>
-          <w:lang w:val="pt-BR"/>
-        </w:rPr>
-        <w:t>;</w:t>
-      </w:r>
-    </w:p>
-    <w:p>
-      <w:pPr>
-        <w:pStyle w:val="ListParagraph"/>
-        <w:numPr>
-          <w:ilvl w:val="0"/>
-          <w:numId w:val="3"/>
-        </w:numPr>
-        <w:spacing w:line="360" w:lineRule="auto"/>
-        <w:jc w:val="both"/>
-        <w:rPr>
-          <w:rFonts w:ascii="Aptos" w:eastAsia="Aptos" w:hAnsi="Aptos" w:cs="Aptos"/>
-          <w:lang w:val="pt-BR"/>
-        </w:rPr>
-      </w:pPr>
-      <w:r>
-        <w:rPr>
-          <w:rFonts w:ascii="Aptos" w:eastAsia="Aptos" w:hAnsi="Aptos" w:cs="Aptos"/>
-          <w:lang w:val="pt-BR"/>
-        </w:rPr>
-        <w:t xml:space="preserve">Tenho até o dia 24 de novembro de 2025 para completar o projeto, pois as apresentações </w:t>
-      </w:r>
-      <w:r>
-        <w:rPr>
-          <w:rFonts w:ascii="Aptos" w:eastAsia="Aptos" w:hAnsi="Aptos" w:cs="Aptos"/>
-          <w:lang w:val="pt-BR"/>
-        </w:rPr>
-        <w:t>i</w:t>
-      </w:r>
-      <w:r>
-        <w:rPr>
-          <w:rFonts w:ascii="Aptos" w:eastAsia="Aptos" w:hAnsi="Aptos" w:cs="Aptos"/>
-          <w:lang w:val="pt-BR"/>
-        </w:rPr>
-        <w:t xml:space="preserve">niciam nesta </w:t>
-      </w:r>
-      <w:r>
-        <w:rPr>
-          <w:rFonts w:ascii="Aptos" w:eastAsia="Aptos" w:hAnsi="Aptos" w:cs="Aptos"/>
-          <w:lang w:val="pt-BR"/>
-        </w:rPr>
-        <w:t>data.</w:t>
-      </w:r>
-    </w:p>
-    <w:p>
-      <w:pPr>
-        <w:rPr>
-          <w:b/>
-          <w:bCs/>
-          <w:i/>
-          <w:iCs/>
-          <w:color w:val="F80863"/>
-          <w:u w:val="single"/>
-          <w14:textOutline w14:w="0" w14:cap="flat" w14:cmpd="sng" w14:algn="ctr">
-            <w14:noFill/>
-            <w14:prstDash w14:val="solid"/>
-            <w14:round/>
-          </w14:textOutline>
-          <w14:textFill>
-            <w14:gradFill>
-              <w14:gsLst>
-                <w14:gs w14:pos="0">
-                  <w14:srgbClr w14:val="F80863">
-                    <w14:alpha w14:val="26000"/>
-                    <w14:lumMod w14:val="68000"/>
-                    <w14:lumOff w14:val="32000"/>
-                  </w14:srgbClr>
-                </w14:gs>
-                <w14:gs w14:pos="74000">
-                  <w14:schemeClr w14:val="accent5">
-                    <w14:lumMod w14:val="45000"/>
-                    <w14:lumOff w14:val="55000"/>
-                  </w14:schemeClr>
-                </w14:gs>
-                <w14:gs w14:pos="83000">
-                  <w14:schemeClr w14:val="accent5">
-                    <w14:lumMod w14:val="45000"/>
-                    <w14:lumOff w14:val="55000"/>
-                  </w14:schemeClr>
-                </w14:gs>
-                <w14:gs w14:pos="100000">
-                  <w14:schemeClr w14:val="accent5">
-                    <w14:lumMod w14:val="30000"/>
-                    <w14:lumOff w14:val="70000"/>
-                  </w14:schemeClr>
-                </w14:gs>
-              </w14:gsLst>
-              <w14:lin w14:ang="16200000" w14:scaled="0"/>
-            </w14:gradFill>
-          </w14:textFill>
-          <w14:props3d w14:extrusionH="57150" w14:contourW="0" w14:prstMaterial="softEdge">
-            <w14:bevelT w14:w="25400" w14:h="38100" w14:prst="circle"/>
-          </w14:props3d>
-        </w:rPr>
-      </w:pPr>
-      <w:bookmarkStart w:id="9" w:name="_Toc4629065"/>
-      <w:r>
-        <w:br w:type="page"/>
-      </w:r>
-    </w:p>
-    <w:p>
-      <w:pPr>
-        <w:pStyle w:val="uipink12"/>
-        <w:jc w:val="both"/>
-        <w:rPr>
-          <w:rFonts w:ascii="Aptos" w:eastAsia="Aptos" w:hAnsi="Aptos" w:cs="Aptos"/>
-          <w:lang w:val="pt-BR"/>
-        </w:rPr>
-      </w:pPr>
-      <w:r>
-        <w:rPr>
-          <w:lang w:val="pt-BR"/>
-        </w:rPr>
         <w:t>FERRAMENTAS DE GESTÃO:</w:t>
       </w:r>
       <w:bookmarkEnd w:id="9"/>
@@ -3835,6 +3949,7 @@
       <w:r>
         <w:rPr>
           <w:rFonts w:ascii="Aptos" w:eastAsia="Aptos" w:hAnsi="Aptos" w:cs="Aptos"/>
+          <w:noProof/>
         </w:rPr>
         <w:drawing>
           <wp:inline distT="0" distB="0" distL="0" distR="0" wp14:anchorId="12554550" wp14:editId="478164BE">

</xml_diff>

<commit_message>
atualização do backlog e da documentação
</commit_message>
<xml_diff>
--- a/Documentação - Nippon Insight - Nov.2025.docx
+++ b/Documentação - Nippon Insight - Nov.2025.docx
@@ -809,101 +809,6 @@
     </w:p>
     <w:p>
       <w:pPr>
-        <w:spacing w:line="360" w:lineRule="auto"/>
-        <w:jc w:val="both"/>
-        <w:rPr>
-          <w:lang w:val="pt-BR"/>
-        </w:rPr>
-      </w:pPr>
-      <w:r>
-        <w:rPr>
-          <w:lang w:val="pt-BR"/>
-        </w:rPr>
-        <w:lastRenderedPageBreak/>
-        <w:t>ODS:</w:t>
-      </w:r>
-    </w:p>
-    <w:p>
-      <w:pPr>
-        <w:spacing w:line="360" w:lineRule="auto"/>
-        <w:jc w:val="both"/>
-        <w:rPr>
-          <w:lang w:val="pt-BR"/>
-        </w:rPr>
-      </w:pPr>
-      <w:r>
-        <w:rPr>
-          <w:lang w:val="pt-BR"/>
-        </w:rPr>
-        <w:t>11</w:t>
-      </w:r>
-      <w:r>
-        <w:rPr>
-          <w:lang w:val="pt-BR"/>
-        </w:rPr>
-        <w:t xml:space="preserve">- </w:t>
-      </w:r>
-      <w:r>
-        <w:rPr>
-          <w:lang w:val="pt-BR"/>
-        </w:rPr>
-        <w:t>Cidades e comunidades sustentáveis</w:t>
-      </w:r>
-    </w:p>
-    <w:p>
-      <w:pPr>
-        <w:spacing w:line="360" w:lineRule="auto"/>
-        <w:jc w:val="both"/>
-        <w:rPr>
-          <w:lang w:val="pt-BR"/>
-        </w:rPr>
-      </w:pPr>
-      <w:r>
-        <w:rPr>
-          <w:lang w:val="pt-BR"/>
-        </w:rPr>
-        <w:t>12</w:t>
-      </w:r>
-      <w:r>
-        <w:rPr>
-          <w:lang w:val="pt-BR"/>
-        </w:rPr>
-        <w:t xml:space="preserve"> - </w:t>
-      </w:r>
-      <w:r>
-        <w:rPr>
-          <w:lang w:val="pt-BR"/>
-        </w:rPr>
-        <w:t>Consumo e produção responsáveis</w:t>
-      </w:r>
-      <w:r>
-        <w:rPr>
-          <w:lang w:val="pt-BR"/>
-        </w:rPr>
-        <w:t xml:space="preserve"> – Como o Japão é um país onde todos os cidadãos aprendem a separar o lixo corretamente, a fim de aumenta a taxa de reciclagem e consequentemente, gerar menos lixo, acredito que é uma experiência única, para pessoas do Brasil terem um exemplo de como um processo </w:t>
-      </w:r>
-      <w:r>
-        <w:rPr>
-          <w:lang w:val="pt-BR"/>
-        </w:rPr>
-        <w:t>de sucesso funciona.</w:t>
-      </w:r>
-    </w:p>
-    <w:p>
-      <w:pPr>
-        <w:rPr>
-          <w:lang w:val="pt-BR"/>
-        </w:rPr>
-      </w:pPr>
-      <w:r>
-        <w:rPr>
-          <w:lang w:val="pt-BR"/>
-        </w:rPr>
-        <w:br w:type="page"/>
-      </w:r>
-    </w:p>
-    <w:p>
-      <w:pPr>
         <w:pStyle w:val="Pink"/>
         <w:jc w:val="both"/>
         <w:rPr>
@@ -1919,6 +1824,104 @@
         </w:rPr>
         <w:t xml:space="preserve"> de ter.</w:t>
       </w:r>
+    </w:p>
+    <w:p>
+      <w:pPr>
+        <w:spacing w:line="360" w:lineRule="auto"/>
+        <w:ind w:firstLine="720"/>
+        <w:jc w:val="both"/>
+        <w:rPr>
+          <w:lang w:val="pt-BR"/>
+        </w:rPr>
+      </w:pPr>
+      <w:r>
+        <w:rPr>
+          <w:lang w:val="pt-BR"/>
+        </w:rPr>
+        <w:t xml:space="preserve">Também gostaria de divulgar alguns pontos interessantes e algumas dicas, por exemplo, conforme um </w:t>
+      </w:r>
+      <w:r>
+        <w:rPr>
+          <w:lang w:val="pt-BR"/>
+        </w:rPr>
+        <w:t>dos Objetivos de Desenvolvimento Sustentável (</w:t>
+      </w:r>
+      <w:r>
+        <w:rPr>
+          <w:b/>
+          <w:bCs/>
+          <w:lang w:val="pt-BR"/>
+        </w:rPr>
+        <w:t>ODS</w:t>
+      </w:r>
+      <w:r>
+        <w:rPr>
+          <w:lang w:val="pt-BR"/>
+        </w:rPr>
+        <w:t xml:space="preserve">) da ONU temos o </w:t>
+      </w:r>
+      <w:r>
+        <w:rPr>
+          <w:b/>
+          <w:bCs/>
+          <w:lang w:val="pt-BR"/>
+        </w:rPr>
+        <w:t>12 - Consumo e produção responsáveis</w:t>
+      </w:r>
+      <w:r>
+        <w:rPr>
+          <w:b/>
+          <w:bCs/>
+          <w:lang w:val="pt-BR"/>
+        </w:rPr>
+        <w:t>:</w:t>
+      </w:r>
+      <w:r>
+        <w:rPr>
+          <w:lang w:val="pt-BR"/>
+        </w:rPr>
+        <w:t xml:space="preserve"> n</w:t>
+      </w:r>
+      <w:r>
+        <w:rPr>
+          <w:lang w:val="pt-BR"/>
+        </w:rPr>
+        <w:t xml:space="preserve">o Japão </w:t>
+      </w:r>
+      <w:r>
+        <w:rPr>
+          <w:lang w:val="pt-BR"/>
+        </w:rPr>
+        <w:t>t</w:t>
+      </w:r>
+      <w:r>
+        <w:rPr>
+          <w:lang w:val="pt-BR"/>
+        </w:rPr>
+        <w:t xml:space="preserve">odos os cidadãos aprendem a separar o lixo corretamente, a fim de aumentar a taxa de reciclagem e consequentemente, gerar menos lixo, </w:t>
+      </w:r>
+      <w:r>
+        <w:rPr>
+          <w:lang w:val="pt-BR"/>
+        </w:rPr>
+        <w:t>também para atingir essa redução, os papéis higiênicos são descartados dentro do vaso sanitário, pois são biodegradáveis. A</w:t>
+      </w:r>
+      <w:r>
+        <w:rPr>
+          <w:lang w:val="pt-BR"/>
+        </w:rPr>
+        <w:t>credito que é uma experiência única, para pessoas do Brasil terem um exemplo de como um processo de sucesso funciona.</w:t>
+      </w:r>
+    </w:p>
+    <w:p>
+      <w:pPr>
+        <w:spacing w:line="360" w:lineRule="auto"/>
+        <w:ind w:firstLine="720"/>
+        <w:jc w:val="both"/>
+        <w:rPr>
+          <w:lang w:val="pt-BR"/>
+        </w:rPr>
+      </w:pPr>
     </w:p>
     <w:p>
       <w:pPr>
@@ -3108,8 +3111,16 @@
         <w:rPr>
           <w:rFonts w:ascii="Aptos" w:eastAsia="Aptos" w:hAnsi="Aptos" w:cs="Aptos"/>
         </w:rPr>
-        <w:t>Hospedado dentro da VM;</w:t>
-      </w:r>
+        <w:t xml:space="preserve">Hospedado dentro da </w:t>
+      </w:r>
+      <w:proofErr w:type="gramStart"/>
+      <w:r>
+        <w:rPr>
+          <w:rFonts w:ascii="Aptos" w:eastAsia="Aptos" w:hAnsi="Aptos" w:cs="Aptos"/>
+        </w:rPr>
+        <w:t>VM;</w:t>
+      </w:r>
+      <w:proofErr w:type="gramEnd"/>
     </w:p>
     <w:p>
       <w:pPr>

</xml_diff>